<commit_message>
Add toggle, read, write per LED to documentation.
</commit_message>
<xml_diff>
--- a/libMica.cylib/LED_RGB_pins_v1_0/datasheet/LED_RGB_datasheet_v1.0.docx
+++ b/libMica.cylib/LED_RGB_pins_v1_0/datasheet/LED_RGB_datasheet_v1.0.docx
@@ -791,6 +791,314 @@
           <w:p>
             <w:pPr>
               <w:spacing w:after="120"/>
+            </w:pPr>
+            <w:proofErr w:type="spellStart"/>
+            <w:r>
+              <w:t>LEDS_R_Write</w:t>
+            </w:r>
+            <w:proofErr w:type="spellEnd"/>
+            <w:r>
+              <w:t>()</w:t>
+            </w:r>
+          </w:p>
+        </w:tc>
+        <w:tc>
+          <w:tcPr>
+            <w:tcW w:w="6745" w:type="dxa"/>
+          </w:tcPr>
+          <w:p>
+            <w:pPr>
+              <w:spacing w:after="120"/>
+              <w:rPr>
+                <w:sz w:val="24"/>
+                <w:szCs w:val="24"/>
+              </w:rPr>
+            </w:pPr>
+            <w:r>
+              <w:rPr>
+                <w:sz w:val="24"/>
+                <w:szCs w:val="24"/>
+              </w:rPr>
+              <w:t>Sets the state of the Red LED</w:t>
+            </w:r>
+          </w:p>
+        </w:tc>
+      </w:tr>
+      <w:tr>
+        <w:tc>
+          <w:tcPr>
+            <w:tcW w:w="2605" w:type="dxa"/>
+          </w:tcPr>
+          <w:p>
+            <w:pPr>
+              <w:spacing w:after="120"/>
+            </w:pPr>
+            <w:proofErr w:type="spellStart"/>
+            <w:r>
+              <w:t>LEDS_G</w:t>
+            </w:r>
+            <w:r>
+              <w:t>_Write</w:t>
+            </w:r>
+            <w:proofErr w:type="spellEnd"/>
+            <w:r>
+              <w:t>()</w:t>
+            </w:r>
+          </w:p>
+        </w:tc>
+        <w:tc>
+          <w:tcPr>
+            <w:tcW w:w="6745" w:type="dxa"/>
+          </w:tcPr>
+          <w:p>
+            <w:pPr>
+              <w:spacing w:after="120"/>
+              <w:rPr>
+                <w:sz w:val="24"/>
+                <w:szCs w:val="24"/>
+              </w:rPr>
+            </w:pPr>
+            <w:r>
+              <w:rPr>
+                <w:sz w:val="24"/>
+                <w:szCs w:val="24"/>
+              </w:rPr>
+              <w:t xml:space="preserve">Sets the state of the </w:t>
+            </w:r>
+            <w:r>
+              <w:rPr>
+                <w:sz w:val="24"/>
+                <w:szCs w:val="24"/>
+              </w:rPr>
+              <w:t>Green</w:t>
+            </w:r>
+            <w:r>
+              <w:rPr>
+                <w:sz w:val="24"/>
+                <w:szCs w:val="24"/>
+              </w:rPr>
+              <w:t xml:space="preserve"> LED</w:t>
+            </w:r>
+          </w:p>
+        </w:tc>
+      </w:tr>
+      <w:tr>
+        <w:tc>
+          <w:tcPr>
+            <w:tcW w:w="2605" w:type="dxa"/>
+          </w:tcPr>
+          <w:p>
+            <w:pPr>
+              <w:spacing w:after="120"/>
+            </w:pPr>
+            <w:proofErr w:type="spellStart"/>
+            <w:r>
+              <w:t>LEDS_B</w:t>
+            </w:r>
+            <w:r>
+              <w:t>_Write</w:t>
+            </w:r>
+            <w:proofErr w:type="spellEnd"/>
+            <w:r>
+              <w:t>()</w:t>
+            </w:r>
+          </w:p>
+        </w:tc>
+        <w:tc>
+          <w:tcPr>
+            <w:tcW w:w="6745" w:type="dxa"/>
+          </w:tcPr>
+          <w:p>
+            <w:pPr>
+              <w:spacing w:after="120"/>
+              <w:rPr>
+                <w:sz w:val="24"/>
+                <w:szCs w:val="24"/>
+              </w:rPr>
+            </w:pPr>
+            <w:r>
+              <w:rPr>
+                <w:sz w:val="24"/>
+                <w:szCs w:val="24"/>
+              </w:rPr>
+              <w:t xml:space="preserve">Sets the state of the </w:t>
+            </w:r>
+            <w:r>
+              <w:rPr>
+                <w:sz w:val="24"/>
+                <w:szCs w:val="24"/>
+              </w:rPr>
+              <w:t>Blue</w:t>
+            </w:r>
+            <w:r>
+              <w:rPr>
+                <w:sz w:val="24"/>
+                <w:szCs w:val="24"/>
+              </w:rPr>
+              <w:t xml:space="preserve"> LED</w:t>
+            </w:r>
+          </w:p>
+        </w:tc>
+      </w:tr>
+      <w:tr>
+        <w:tc>
+          <w:tcPr>
+            <w:tcW w:w="2605" w:type="dxa"/>
+          </w:tcPr>
+          <w:p>
+            <w:pPr>
+              <w:spacing w:after="120"/>
+            </w:pPr>
+            <w:proofErr w:type="spellStart"/>
+            <w:r>
+              <w:t>LEDS_R_Toggle</w:t>
+            </w:r>
+            <w:proofErr w:type="spellEnd"/>
+            <w:r>
+              <w:t>()</w:t>
+            </w:r>
+          </w:p>
+        </w:tc>
+        <w:tc>
+          <w:tcPr>
+            <w:tcW w:w="6745" w:type="dxa"/>
+          </w:tcPr>
+          <w:p>
+            <w:pPr>
+              <w:spacing w:after="120"/>
+              <w:rPr>
+                <w:sz w:val="24"/>
+                <w:szCs w:val="24"/>
+              </w:rPr>
+            </w:pPr>
+            <w:r>
+              <w:rPr>
+                <w:sz w:val="24"/>
+                <w:szCs w:val="24"/>
+              </w:rPr>
+              <w:t>Toggle the current state of the Red LED</w:t>
+            </w:r>
+          </w:p>
+        </w:tc>
+      </w:tr>
+      <w:tr>
+        <w:tc>
+          <w:tcPr>
+            <w:tcW w:w="2605" w:type="dxa"/>
+          </w:tcPr>
+          <w:p>
+            <w:pPr>
+              <w:spacing w:after="120"/>
+            </w:pPr>
+            <w:proofErr w:type="spellStart"/>
+            <w:r>
+              <w:t>LEDS_G_Toggle</w:t>
+            </w:r>
+            <w:proofErr w:type="spellEnd"/>
+            <w:r>
+              <w:t>()</w:t>
+            </w:r>
+          </w:p>
+        </w:tc>
+        <w:tc>
+          <w:tcPr>
+            <w:tcW w:w="6745" w:type="dxa"/>
+          </w:tcPr>
+          <w:p>
+            <w:pPr>
+              <w:spacing w:after="120"/>
+              <w:rPr>
+                <w:sz w:val="24"/>
+                <w:szCs w:val="24"/>
+              </w:rPr>
+            </w:pPr>
+            <w:r>
+              <w:rPr>
+                <w:sz w:val="24"/>
+                <w:szCs w:val="24"/>
+              </w:rPr>
+              <w:t xml:space="preserve">Toggle the current state of the </w:t>
+            </w:r>
+            <w:r>
+              <w:rPr>
+                <w:sz w:val="24"/>
+                <w:szCs w:val="24"/>
+              </w:rPr>
+              <w:t>Green</w:t>
+            </w:r>
+            <w:r>
+              <w:rPr>
+                <w:sz w:val="24"/>
+                <w:szCs w:val="24"/>
+              </w:rPr>
+              <w:t xml:space="preserve"> LED</w:t>
+            </w:r>
+          </w:p>
+        </w:tc>
+      </w:tr>
+      <w:tr>
+        <w:tc>
+          <w:tcPr>
+            <w:tcW w:w="2605" w:type="dxa"/>
+          </w:tcPr>
+          <w:p>
+            <w:pPr>
+              <w:spacing w:after="120"/>
+            </w:pPr>
+            <w:proofErr w:type="spellStart"/>
+            <w:r>
+              <w:t>LEDS_B_Toggle</w:t>
+            </w:r>
+            <w:proofErr w:type="spellEnd"/>
+            <w:r>
+              <w:t>()</w:t>
+            </w:r>
+          </w:p>
+        </w:tc>
+        <w:tc>
+          <w:tcPr>
+            <w:tcW w:w="6745" w:type="dxa"/>
+          </w:tcPr>
+          <w:p>
+            <w:pPr>
+              <w:spacing w:after="120"/>
+              <w:rPr>
+                <w:sz w:val="24"/>
+                <w:szCs w:val="24"/>
+              </w:rPr>
+            </w:pPr>
+            <w:r>
+              <w:rPr>
+                <w:sz w:val="24"/>
+                <w:szCs w:val="24"/>
+              </w:rPr>
+              <w:t xml:space="preserve">Toggle the current state of the </w:t>
+            </w:r>
+            <w:r>
+              <w:rPr>
+                <w:sz w:val="24"/>
+                <w:szCs w:val="24"/>
+              </w:rPr>
+              <w:t>Blue</w:t>
+            </w:r>
+            <w:r>
+              <w:rPr>
+                <w:sz w:val="24"/>
+                <w:szCs w:val="24"/>
+              </w:rPr>
+              <w:t xml:space="preserve"> LED</w:t>
+            </w:r>
+          </w:p>
+        </w:tc>
+      </w:tr>
+      <w:tr>
+        <w:tc>
+          <w:tcPr>
+            <w:tcW w:w="2605" w:type="dxa"/>
+          </w:tcPr>
+          <w:p>
+            <w:pPr>
+              <w:spacing w:after="120"/>
               <w:rPr>
                 <w:sz w:val="24"/>
                 <w:szCs w:val="24"/>
@@ -848,6 +1156,172 @@
           <w:p>
             <w:pPr>
               <w:spacing w:after="120"/>
+            </w:pPr>
+            <w:proofErr w:type="spellStart"/>
+            <w:r>
+              <w:t>LEDS_R_Read</w:t>
+            </w:r>
+            <w:proofErr w:type="spellEnd"/>
+            <w:r>
+              <w:t>(</w:t>
+            </w:r>
+            <w:r>
+              <w:t>)</w:t>
+            </w:r>
+          </w:p>
+        </w:tc>
+        <w:tc>
+          <w:tcPr>
+            <w:tcW w:w="6745" w:type="dxa"/>
+          </w:tcPr>
+          <w:p>
+            <w:pPr>
+              <w:spacing w:after="120"/>
+              <w:rPr>
+                <w:sz w:val="24"/>
+                <w:szCs w:val="24"/>
+              </w:rPr>
+            </w:pPr>
+            <w:r>
+              <w:rPr>
+                <w:sz w:val="24"/>
+                <w:szCs w:val="24"/>
+              </w:rPr>
+              <w:t>Return the state of the Red LED</w:t>
+            </w:r>
+          </w:p>
+        </w:tc>
+      </w:tr>
+      <w:tr>
+        <w:tc>
+          <w:tcPr>
+            <w:tcW w:w="2605" w:type="dxa"/>
+          </w:tcPr>
+          <w:p>
+            <w:pPr>
+              <w:spacing w:after="120"/>
+            </w:pPr>
+            <w:proofErr w:type="spellStart"/>
+            <w:r>
+              <w:t>LEDS_G</w:t>
+            </w:r>
+            <w:r>
+              <w:t>_Read</w:t>
+            </w:r>
+            <w:proofErr w:type="spellEnd"/>
+            <w:r>
+              <w:t>(</w:t>
+            </w:r>
+            <w:r>
+              <w:t>)</w:t>
+            </w:r>
+          </w:p>
+        </w:tc>
+        <w:tc>
+          <w:tcPr>
+            <w:tcW w:w="6745" w:type="dxa"/>
+          </w:tcPr>
+          <w:p>
+            <w:pPr>
+              <w:spacing w:after="120"/>
+              <w:rPr>
+                <w:sz w:val="24"/>
+                <w:szCs w:val="24"/>
+              </w:rPr>
+            </w:pPr>
+            <w:r>
+              <w:rPr>
+                <w:sz w:val="24"/>
+                <w:szCs w:val="24"/>
+              </w:rPr>
+              <w:t xml:space="preserve">Return the state of the </w:t>
+            </w:r>
+            <w:r>
+              <w:rPr>
+                <w:sz w:val="24"/>
+                <w:szCs w:val="24"/>
+              </w:rPr>
+              <w:t>Green</w:t>
+            </w:r>
+            <w:r>
+              <w:rPr>
+                <w:sz w:val="24"/>
+                <w:szCs w:val="24"/>
+              </w:rPr>
+              <w:t xml:space="preserve"> LED</w:t>
+            </w:r>
+          </w:p>
+        </w:tc>
+      </w:tr>
+      <w:tr>
+        <w:tc>
+          <w:tcPr>
+            <w:tcW w:w="2605" w:type="dxa"/>
+          </w:tcPr>
+          <w:p>
+            <w:pPr>
+              <w:spacing w:after="120"/>
+            </w:pPr>
+            <w:proofErr w:type="spellStart"/>
+            <w:r>
+              <w:t>LEDS_B</w:t>
+            </w:r>
+            <w:r>
+              <w:t>_Read</w:t>
+            </w:r>
+            <w:proofErr w:type="spellEnd"/>
+            <w:r>
+              <w:t>(</w:t>
+            </w:r>
+            <w:r>
+              <w:t>)</w:t>
+            </w:r>
+          </w:p>
+        </w:tc>
+        <w:tc>
+          <w:tcPr>
+            <w:tcW w:w="6745" w:type="dxa"/>
+          </w:tcPr>
+          <w:p>
+            <w:pPr>
+              <w:spacing w:after="120"/>
+              <w:rPr>
+                <w:sz w:val="24"/>
+                <w:szCs w:val="24"/>
+              </w:rPr>
+            </w:pPr>
+            <w:r>
+              <w:rPr>
+                <w:sz w:val="24"/>
+                <w:szCs w:val="24"/>
+              </w:rPr>
+              <w:t xml:space="preserve">Return the state of the </w:t>
+            </w:r>
+            <w:r>
+              <w:rPr>
+                <w:sz w:val="24"/>
+                <w:szCs w:val="24"/>
+              </w:rPr>
+              <w:t>Blue</w:t>
+            </w:r>
+            <w:r>
+              <w:rPr>
+                <w:sz w:val="24"/>
+                <w:szCs w:val="24"/>
+              </w:rPr>
+              <w:t xml:space="preserve"> LED</w:t>
+            </w:r>
+          </w:p>
+        </w:tc>
+      </w:tr>
+      <w:tr>
+        <w:tc>
+          <w:tcPr>
+            <w:tcW w:w="2605" w:type="dxa"/>
+          </w:tcPr>
+          <w:p>
+            <w:pPr>
+              <w:spacing w:after="120"/>
               <w:rPr>
                 <w:sz w:val="24"/>
                 <w:szCs w:val="24"/>
@@ -974,198 +1448,6 @@
                 <w:szCs w:val="24"/>
               </w:rPr>
             </w:pPr>
-            <w:hyperlink w:anchor="_uint8_LEDS_R_Write(bool_state)" w:history="1">
-              <w:proofErr w:type="spellStart"/>
-              <w:r>
-                <w:rPr>
-                  <w:rStyle w:val="Hyperlink"/>
-                  <w:sz w:val="24"/>
-                  <w:szCs w:val="24"/>
-                </w:rPr>
-                <w:t>LEDS_R_Write</w:t>
-              </w:r>
-              <w:proofErr w:type="spellEnd"/>
-              <w:r>
-                <w:rPr>
-                  <w:rStyle w:val="Hyperlink"/>
-                  <w:sz w:val="24"/>
-                  <w:szCs w:val="24"/>
-                </w:rPr>
-                <w:t>()</w:t>
-              </w:r>
-            </w:hyperlink>
-          </w:p>
-        </w:tc>
-        <w:tc>
-          <w:tcPr>
-            <w:tcW w:w="6745" w:type="dxa"/>
-          </w:tcPr>
-          <w:p>
-            <w:pPr>
-              <w:spacing w:after="120"/>
-              <w:rPr>
-                <w:sz w:val="24"/>
-                <w:szCs w:val="24"/>
-              </w:rPr>
-            </w:pPr>
-            <w:r>
-              <w:rPr>
-                <w:sz w:val="24"/>
-                <w:szCs w:val="24"/>
-              </w:rPr>
-              <w:t xml:space="preserve">Sets the state of the Red LED. </w:t>
-            </w:r>
-          </w:p>
-        </w:tc>
-      </w:tr>
-      <w:tr>
-        <w:tc>
-          <w:tcPr>
-            <w:tcW w:w="2605" w:type="dxa"/>
-          </w:tcPr>
-          <w:p>
-            <w:pPr>
-              <w:spacing w:after="120"/>
-              <w:rPr>
-                <w:sz w:val="24"/>
-                <w:szCs w:val="24"/>
-              </w:rPr>
-            </w:pPr>
-            <w:hyperlink w:anchor="_uint8_LEDS_G_Write(bool_state)" w:history="1">
-              <w:proofErr w:type="spellStart"/>
-              <w:r>
-                <w:rPr>
-                  <w:rStyle w:val="Hyperlink"/>
-                  <w:sz w:val="24"/>
-                  <w:szCs w:val="24"/>
-                </w:rPr>
-                <w:t>LEDS_G_Write</w:t>
-              </w:r>
-              <w:proofErr w:type="spellEnd"/>
-              <w:r>
-                <w:rPr>
-                  <w:rStyle w:val="Hyperlink"/>
-                  <w:sz w:val="24"/>
-                  <w:szCs w:val="24"/>
-                </w:rPr>
-                <w:t>()</w:t>
-              </w:r>
-            </w:hyperlink>
-          </w:p>
-        </w:tc>
-        <w:tc>
-          <w:tcPr>
-            <w:tcW w:w="6745" w:type="dxa"/>
-          </w:tcPr>
-          <w:p>
-            <w:pPr>
-              <w:spacing w:after="120"/>
-              <w:rPr>
-                <w:sz w:val="24"/>
-                <w:szCs w:val="24"/>
-              </w:rPr>
-            </w:pPr>
-            <w:r>
-              <w:rPr>
-                <w:sz w:val="24"/>
-                <w:szCs w:val="24"/>
-              </w:rPr>
-              <w:t xml:space="preserve">Sets the state of the </w:t>
-            </w:r>
-            <w:r>
-              <w:rPr>
-                <w:sz w:val="24"/>
-                <w:szCs w:val="24"/>
-              </w:rPr>
-              <w:t xml:space="preserve">Green </w:t>
-            </w:r>
-            <w:r>
-              <w:rPr>
-                <w:sz w:val="24"/>
-                <w:szCs w:val="24"/>
-              </w:rPr>
-              <w:t xml:space="preserve">LED. </w:t>
-            </w:r>
-          </w:p>
-        </w:tc>
-      </w:tr>
-      <w:tr>
-        <w:tc>
-          <w:tcPr>
-            <w:tcW w:w="2605" w:type="dxa"/>
-          </w:tcPr>
-          <w:p>
-            <w:pPr>
-              <w:spacing w:after="120"/>
-              <w:rPr>
-                <w:sz w:val="24"/>
-                <w:szCs w:val="24"/>
-              </w:rPr>
-            </w:pPr>
-            <w:hyperlink w:anchor="_uint8_LEDS_B_Write(bool_state)" w:history="1">
-              <w:proofErr w:type="spellStart"/>
-              <w:r>
-                <w:rPr>
-                  <w:rStyle w:val="Hyperlink"/>
-                  <w:sz w:val="24"/>
-                  <w:szCs w:val="24"/>
-                </w:rPr>
-                <w:t>LEDS_B_Write</w:t>
-              </w:r>
-              <w:proofErr w:type="spellEnd"/>
-              <w:r>
-                <w:rPr>
-                  <w:rStyle w:val="Hyperlink"/>
-                  <w:sz w:val="24"/>
-                  <w:szCs w:val="24"/>
-                </w:rPr>
-                <w:t>()</w:t>
-              </w:r>
-            </w:hyperlink>
-          </w:p>
-        </w:tc>
-        <w:tc>
-          <w:tcPr>
-            <w:tcW w:w="6745" w:type="dxa"/>
-          </w:tcPr>
-          <w:p>
-            <w:pPr>
-              <w:spacing w:after="120"/>
-              <w:rPr>
-                <w:sz w:val="24"/>
-                <w:szCs w:val="24"/>
-              </w:rPr>
-            </w:pPr>
-            <w:r>
-              <w:rPr>
-                <w:sz w:val="24"/>
-                <w:szCs w:val="24"/>
-              </w:rPr>
-              <w:t>Sets the state of the Blue</w:t>
-            </w:r>
-            <w:r>
-              <w:rPr>
-                <w:sz w:val="24"/>
-                <w:szCs w:val="24"/>
-              </w:rPr>
-              <w:t xml:space="preserve"> LED. </w:t>
-            </w:r>
-          </w:p>
-        </w:tc>
-      </w:tr>
-      <w:tr>
-        <w:tc>
-          <w:tcPr>
-            <w:tcW w:w="2605" w:type="dxa"/>
-          </w:tcPr>
-          <w:p>
-            <w:pPr>
-              <w:spacing w:after="120"/>
-              <w:rPr>
-                <w:sz w:val="24"/>
-                <w:szCs w:val="24"/>
-              </w:rPr>
-            </w:pPr>
             <w:hyperlink w:anchor="_void_LEDS_Test(uint8_runs)" w:history="1">
               <w:proofErr w:type="spellStart"/>
               <w:r>
@@ -1369,6 +1651,7 @@
       <w:bookmarkStart w:id="0" w:name="_uint8_LEDS_Write(uint8_state)"/>
       <w:bookmarkEnd w:id="0"/>
       <w:r>
+        <w:lastRenderedPageBreak/>
         <w:t xml:space="preserve">uint8 </w:t>
       </w:r>
       <w:proofErr w:type="spellStart"/>
@@ -1591,16 +1874,29 @@
       <w:bookmarkStart w:id="1" w:name="_uint8_LEDS_Read(void)"/>
       <w:bookmarkEnd w:id="1"/>
       <w:r>
-        <w:lastRenderedPageBreak/>
         <w:t xml:space="preserve">uint8 </w:t>
       </w:r>
       <w:proofErr w:type="spellStart"/>
       <w:r>
-        <w:t>LEDS_Read</w:t>
+        <w:t>LEDS_</w:t>
+      </w:r>
+      <w:r>
+        <w:t>R_</w:t>
+      </w:r>
+      <w:proofErr w:type="gramStart"/>
+      <w:r>
+        <w:t>Write</w:t>
       </w:r>
       <w:proofErr w:type="spellEnd"/>
       <w:r>
-        <w:t>(void)</w:t>
+        <w:t>(</w:t>
+      </w:r>
+      <w:proofErr w:type="gramEnd"/>
+      <w:r>
+        <w:t>bool</w:t>
+      </w:r>
+      <w:r>
+        <w:t xml:space="preserve"> state)</w:t>
       </w:r>
     </w:p>
     <w:tbl>
@@ -1663,7 +1959,23 @@
                 <w:sz w:val="24"/>
                 <w:szCs w:val="24"/>
               </w:rPr>
-              <w:t>Returns the current value of the LED control register</w:t>
+              <w:t xml:space="preserve">Sets the state of the Red LED to the state passed in, Regardless of the polarity of the LEDs. I.E. </w:t>
+            </w:r>
+            <w:proofErr w:type="spellStart"/>
+            <w:r>
+              <w:rPr>
+                <w:sz w:val="24"/>
+                <w:szCs w:val="24"/>
+              </w:rPr>
+              <w:t>LEDS_R_Write</w:t>
+            </w:r>
+            <w:proofErr w:type="spellEnd"/>
+            <w:r>
+              <w:rPr>
+                <w:sz w:val="24"/>
+                <w:szCs w:val="24"/>
+              </w:rPr>
+              <w:t>(true) will always turn on the LED.</w:t>
             </w:r>
           </w:p>
         </w:tc>
@@ -1688,6 +2000,68 @@
                 <w:sz w:val="24"/>
                 <w:szCs w:val="24"/>
               </w:rPr>
+              <w:t>Parameters</w:t>
+            </w:r>
+            <w:r>
+              <w:rPr>
+                <w:b/>
+                <w:sz w:val="24"/>
+                <w:szCs w:val="24"/>
+              </w:rPr>
+              <w:t>:</w:t>
+            </w:r>
+          </w:p>
+        </w:tc>
+        <w:tc>
+          <w:tcPr>
+            <w:tcW w:w="6835" w:type="dxa"/>
+          </w:tcPr>
+          <w:p>
+            <w:pPr>
+              <w:spacing w:after="120"/>
+              <w:rPr>
+                <w:sz w:val="24"/>
+                <w:szCs w:val="24"/>
+              </w:rPr>
+            </w:pPr>
+            <w:r>
+              <w:rPr>
+                <w:b/>
+                <w:sz w:val="24"/>
+                <w:szCs w:val="24"/>
+              </w:rPr>
+              <w:t>State</w:t>
+            </w:r>
+            <w:r>
+              <w:rPr>
+                <w:sz w:val="24"/>
+                <w:szCs w:val="24"/>
+              </w:rPr>
+              <w:t xml:space="preserve"> - The new state to write.</w:t>
+            </w:r>
+          </w:p>
+        </w:tc>
+      </w:tr>
+      <w:tr>
+        <w:tc>
+          <w:tcPr>
+            <w:tcW w:w="1890" w:type="dxa"/>
+          </w:tcPr>
+          <w:p>
+            <w:pPr>
+              <w:spacing w:after="120"/>
+              <w:rPr>
+                <w:b/>
+                <w:sz w:val="24"/>
+                <w:szCs w:val="24"/>
+              </w:rPr>
+            </w:pPr>
+            <w:r>
+              <w:rPr>
+                <w:b/>
+                <w:sz w:val="24"/>
+                <w:szCs w:val="24"/>
+              </w:rPr>
               <w:t>Return Value:</w:t>
             </w:r>
           </w:p>
@@ -1709,7 +2083,7 @@
                 <w:sz w:val="24"/>
                 <w:szCs w:val="24"/>
               </w:rPr>
-              <w:t>uint8: Value held in the</w:t>
+              <w:t>uint8: Value of the</w:t>
             </w:r>
             <w:r>
               <w:rPr>
@@ -1723,7 +2097,7 @@
                 <w:sz w:val="24"/>
                 <w:szCs w:val="24"/>
               </w:rPr>
-              <w:t xml:space="preserve"> control register</w:t>
+              <w:t xml:space="preserve"> control register after it was written.</w:t>
             </w:r>
           </w:p>
           <w:p>
@@ -1742,18 +2116,30 @@
       <w:pPr>
         <w:pStyle w:val="Heading2"/>
       </w:pPr>
-      <w:bookmarkStart w:id="2" w:name="_void_LEDS_Sleep(void)"/>
-      <w:bookmarkEnd w:id="2"/>
-      <w:r>
-        <w:t xml:space="preserve">void </w:t>
+      <w:r>
+        <w:t xml:space="preserve">uint8 </w:t>
       </w:r>
       <w:proofErr w:type="spellStart"/>
       <w:r>
-        <w:t>LEDS_Sleep</w:t>
+        <w:t>LEDS_</w:t>
+      </w:r>
+      <w:r>
+        <w:t>G</w:t>
+      </w:r>
+      <w:r>
+        <w:t>_</w:t>
+      </w:r>
+      <w:proofErr w:type="gramStart"/>
+      <w:r>
+        <w:t>Write</w:t>
       </w:r>
       <w:proofErr w:type="spellEnd"/>
       <w:r>
-        <w:t>(void)</w:t>
+        <w:t>(</w:t>
+      </w:r>
+      <w:proofErr w:type="gramEnd"/>
+      <w:r>
+        <w:t>bool state)</w:t>
       </w:r>
     </w:p>
     <w:tbl>
@@ -1816,21 +2202,51 @@
                 <w:sz w:val="24"/>
                 <w:szCs w:val="24"/>
               </w:rPr>
-              <w:t>Prepares the component for sleep. Sleeps the</w:t>
-            </w:r>
-            <w:r>
-              <w:rPr>
-                <w:sz w:val="24"/>
-                <w:szCs w:val="24"/>
-              </w:rPr>
-              <w:t xml:space="preserve"> LED</w:t>
-            </w:r>
-            <w:r>
-              <w:rPr>
-                <w:sz w:val="24"/>
-                <w:szCs w:val="24"/>
-              </w:rPr>
-              <w:t xml:space="preserve"> control Register</w:t>
+              <w:t xml:space="preserve">Sets the state of the </w:t>
+            </w:r>
+            <w:r>
+              <w:rPr>
+                <w:sz w:val="24"/>
+                <w:szCs w:val="24"/>
+              </w:rPr>
+              <w:t>Green</w:t>
+            </w:r>
+            <w:r>
+              <w:rPr>
+                <w:sz w:val="24"/>
+                <w:szCs w:val="24"/>
+              </w:rPr>
+              <w:t xml:space="preserve"> LED to the state passed in, Regardless of the p</w:t>
+            </w:r>
+            <w:r>
+              <w:rPr>
+                <w:sz w:val="24"/>
+                <w:szCs w:val="24"/>
+              </w:rPr>
+              <w:t xml:space="preserve">olarity of the LEDs. I.E. </w:t>
+            </w:r>
+            <w:proofErr w:type="spellStart"/>
+            <w:r>
+              <w:rPr>
+                <w:sz w:val="24"/>
+                <w:szCs w:val="24"/>
+              </w:rPr>
+              <w:t>LEDS_G</w:t>
+            </w:r>
+            <w:r>
+              <w:rPr>
+                <w:sz w:val="24"/>
+                <w:szCs w:val="24"/>
+              </w:rPr>
+              <w:t>_Write</w:t>
+            </w:r>
+            <w:proofErr w:type="spellEnd"/>
+            <w:r>
+              <w:rPr>
+                <w:sz w:val="24"/>
+                <w:szCs w:val="24"/>
+              </w:rPr>
+              <w:t>(true) will always turn on the LED.</w:t>
             </w:r>
           </w:p>
         </w:tc>
@@ -1855,7 +2271,15 @@
                 <w:sz w:val="24"/>
                 <w:szCs w:val="24"/>
               </w:rPr>
-              <w:t>Side Effects:</w:t>
+              <w:t>Parameters</w:t>
+            </w:r>
+            <w:r>
+              <w:rPr>
+                <w:b/>
+                <w:sz w:val="24"/>
+                <w:szCs w:val="24"/>
+              </w:rPr>
+              <w:t>:</w:t>
             </w:r>
           </w:p>
         </w:tc>
@@ -1873,10 +2297,78 @@
             </w:pPr>
             <w:r>
               <w:rPr>
-                <w:sz w:val="24"/>
-                <w:szCs w:val="24"/>
-              </w:rPr>
-              <w:t>Places the LED control registers in sleep, it does not however, change the status of the virtual pins. I.e. an active low virtual pin will remain open drain drives low, and not Hi-Z.</w:t>
+                <w:b/>
+                <w:sz w:val="24"/>
+                <w:szCs w:val="24"/>
+              </w:rPr>
+              <w:t>State</w:t>
+            </w:r>
+            <w:r>
+              <w:rPr>
+                <w:sz w:val="24"/>
+                <w:szCs w:val="24"/>
+              </w:rPr>
+              <w:t xml:space="preserve"> - The new state to write.</w:t>
+            </w:r>
+          </w:p>
+        </w:tc>
+      </w:tr>
+      <w:tr>
+        <w:tc>
+          <w:tcPr>
+            <w:tcW w:w="1890" w:type="dxa"/>
+          </w:tcPr>
+          <w:p>
+            <w:pPr>
+              <w:spacing w:after="120"/>
+              <w:rPr>
+                <w:b/>
+                <w:sz w:val="24"/>
+                <w:szCs w:val="24"/>
+              </w:rPr>
+            </w:pPr>
+            <w:r>
+              <w:rPr>
+                <w:b/>
+                <w:sz w:val="24"/>
+                <w:szCs w:val="24"/>
+              </w:rPr>
+              <w:t>Return Value:</w:t>
+            </w:r>
+          </w:p>
+        </w:tc>
+        <w:tc>
+          <w:tcPr>
+            <w:tcW w:w="6835" w:type="dxa"/>
+          </w:tcPr>
+          <w:p>
+            <w:pPr>
+              <w:spacing w:after="120"/>
+              <w:rPr>
+                <w:sz w:val="24"/>
+                <w:szCs w:val="24"/>
+              </w:rPr>
+            </w:pPr>
+            <w:r>
+              <w:rPr>
+                <w:sz w:val="24"/>
+                <w:szCs w:val="24"/>
+              </w:rPr>
+              <w:t>uint8: Value of the</w:t>
+            </w:r>
+            <w:r>
+              <w:rPr>
+                <w:sz w:val="24"/>
+                <w:szCs w:val="24"/>
+              </w:rPr>
+              <w:t xml:space="preserve"> LED</w:t>
+            </w:r>
+            <w:r>
+              <w:rPr>
+                <w:sz w:val="24"/>
+                <w:szCs w:val="24"/>
+              </w:rPr>
+              <w:t xml:space="preserve"> control register after it was written.</w:t>
             </w:r>
           </w:p>
           <w:p>
@@ -1895,18 +2387,30 @@
       <w:pPr>
         <w:pStyle w:val="Heading2"/>
       </w:pPr>
-      <w:bookmarkStart w:id="3" w:name="_void_LEDS_Wakeup(void)"/>
-      <w:bookmarkEnd w:id="3"/>
-      <w:r>
-        <w:t xml:space="preserve">void </w:t>
+      <w:r>
+        <w:t xml:space="preserve">uint8 </w:t>
       </w:r>
       <w:proofErr w:type="spellStart"/>
       <w:r>
-        <w:t>LEDS_Wakeup</w:t>
+        <w:t>LEDS_</w:t>
+      </w:r>
+      <w:r>
+        <w:t>B</w:t>
+      </w:r>
+      <w:r>
+        <w:t>_</w:t>
+      </w:r>
+      <w:proofErr w:type="gramStart"/>
+      <w:r>
+        <w:t>Write</w:t>
       </w:r>
       <w:proofErr w:type="spellEnd"/>
       <w:r>
-        <w:t>(void)</w:t>
+        <w:t>(</w:t>
+      </w:r>
+      <w:proofErr w:type="gramEnd"/>
+      <w:r>
+        <w:t>bool state)</w:t>
       </w:r>
     </w:p>
     <w:tbl>
@@ -1969,14 +2473,51 @@
                 <w:sz w:val="24"/>
                 <w:szCs w:val="24"/>
               </w:rPr>
-              <w:t>Wakes up the c</w:t>
-            </w:r>
-            <w:r>
-              <w:rPr>
-                <w:sz w:val="24"/>
-                <w:szCs w:val="24"/>
-              </w:rPr>
-              <w:t>omponent from sleep. Wakes the control Register.</w:t>
+              <w:t xml:space="preserve">Sets the state of the </w:t>
+            </w:r>
+            <w:r>
+              <w:rPr>
+                <w:sz w:val="24"/>
+                <w:szCs w:val="24"/>
+              </w:rPr>
+              <w:t>Blue</w:t>
+            </w:r>
+            <w:r>
+              <w:rPr>
+                <w:sz w:val="24"/>
+                <w:szCs w:val="24"/>
+              </w:rPr>
+              <w:t xml:space="preserve"> LED to the state passed in, Regardless of the p</w:t>
+            </w:r>
+            <w:r>
+              <w:rPr>
+                <w:sz w:val="24"/>
+                <w:szCs w:val="24"/>
+              </w:rPr>
+              <w:t xml:space="preserve">olarity of the LEDs. I.E. </w:t>
+            </w:r>
+            <w:proofErr w:type="spellStart"/>
+            <w:r>
+              <w:rPr>
+                <w:sz w:val="24"/>
+                <w:szCs w:val="24"/>
+              </w:rPr>
+              <w:t>LEDS_B</w:t>
+            </w:r>
+            <w:r>
+              <w:rPr>
+                <w:sz w:val="24"/>
+                <w:szCs w:val="24"/>
+              </w:rPr>
+              <w:t>_Write</w:t>
+            </w:r>
+            <w:proofErr w:type="spellEnd"/>
+            <w:r>
+              <w:rPr>
+                <w:sz w:val="24"/>
+                <w:szCs w:val="24"/>
+              </w:rPr>
+              <w:t>(true) will always turn on the LED.</w:t>
             </w:r>
           </w:p>
         </w:tc>
@@ -2001,7 +2542,15 @@
                 <w:sz w:val="24"/>
                 <w:szCs w:val="24"/>
               </w:rPr>
-              <w:t>Side Effects:</w:t>
+              <w:t>Parameters</w:t>
+            </w:r>
+            <w:r>
+              <w:rPr>
+                <w:b/>
+                <w:sz w:val="24"/>
+                <w:szCs w:val="24"/>
+              </w:rPr>
+              <w:t>:</w:t>
             </w:r>
           </w:p>
         </w:tc>
@@ -2019,10 +2568,78 @@
             </w:pPr>
             <w:r>
               <w:rPr>
-                <w:sz w:val="24"/>
-                <w:szCs w:val="24"/>
-              </w:rPr>
-              <w:t>Sleep does not change the status of the virtual pins. I.e. a pin that has been placed in Hi-Z will not be set back to open drain drives low.</w:t>
+                <w:b/>
+                <w:sz w:val="24"/>
+                <w:szCs w:val="24"/>
+              </w:rPr>
+              <w:t>State</w:t>
+            </w:r>
+            <w:r>
+              <w:rPr>
+                <w:sz w:val="24"/>
+                <w:szCs w:val="24"/>
+              </w:rPr>
+              <w:t xml:space="preserve"> - The new state to write.</w:t>
+            </w:r>
+          </w:p>
+        </w:tc>
+      </w:tr>
+      <w:tr>
+        <w:tc>
+          <w:tcPr>
+            <w:tcW w:w="1890" w:type="dxa"/>
+          </w:tcPr>
+          <w:p>
+            <w:pPr>
+              <w:spacing w:after="120"/>
+              <w:rPr>
+                <w:b/>
+                <w:sz w:val="24"/>
+                <w:szCs w:val="24"/>
+              </w:rPr>
+            </w:pPr>
+            <w:r>
+              <w:rPr>
+                <w:b/>
+                <w:sz w:val="24"/>
+                <w:szCs w:val="24"/>
+              </w:rPr>
+              <w:t>Return Value:</w:t>
+            </w:r>
+          </w:p>
+        </w:tc>
+        <w:tc>
+          <w:tcPr>
+            <w:tcW w:w="6835" w:type="dxa"/>
+          </w:tcPr>
+          <w:p>
+            <w:pPr>
+              <w:spacing w:after="120"/>
+              <w:rPr>
+                <w:sz w:val="24"/>
+                <w:szCs w:val="24"/>
+              </w:rPr>
+            </w:pPr>
+            <w:r>
+              <w:rPr>
+                <w:sz w:val="24"/>
+                <w:szCs w:val="24"/>
+              </w:rPr>
+              <w:t>uint8: Value of the</w:t>
+            </w:r>
+            <w:r>
+              <w:rPr>
+                <w:sz w:val="24"/>
+                <w:szCs w:val="24"/>
+              </w:rPr>
+              <w:t xml:space="preserve"> LED</w:t>
+            </w:r>
+            <w:r>
+              <w:rPr>
+                <w:sz w:val="24"/>
+                <w:szCs w:val="24"/>
+              </w:rPr>
+              <w:t xml:space="preserve"> control register after it was written.</w:t>
             </w:r>
           </w:p>
           <w:p>
@@ -2041,26 +2658,35 @@
       <w:pPr>
         <w:pStyle w:val="Heading2"/>
       </w:pPr>
-      <w:bookmarkStart w:id="4" w:name="_uint8_LEDS_R_Write(bool_state)"/>
-      <w:bookmarkEnd w:id="4"/>
-      <w:r>
-        <w:t xml:space="preserve">uint8 </w:t>
+      <w:r>
+        <w:lastRenderedPageBreak/>
+        <w:t>void</w:t>
+      </w:r>
+      <w:r>
+        <w:t xml:space="preserve"> </w:t>
       </w:r>
       <w:proofErr w:type="spellStart"/>
       <w:r>
-        <w:t>LEDS_R_</w:t>
-      </w:r>
-      <w:proofErr w:type="gramStart"/>
-      <w:r>
-        <w:t>Write</w:t>
+        <w:t>LEDS_</w:t>
+      </w:r>
+      <w:r>
+        <w:t>R</w:t>
+      </w:r>
+      <w:r>
+        <w:t>_</w:t>
+      </w:r>
+      <w:r>
+        <w:t>Toggle</w:t>
       </w:r>
       <w:proofErr w:type="spellEnd"/>
       <w:r>
         <w:t>(</w:t>
       </w:r>
-      <w:proofErr w:type="gramEnd"/>
-      <w:r>
-        <w:t>bool state)</w:t>
+      <w:r>
+        <w:t>void</w:t>
+      </w:r>
+      <w:r>
+        <w:t>)</w:t>
       </w:r>
     </w:p>
     <w:tbl>
@@ -2123,127 +2749,7 @@
                 <w:sz w:val="24"/>
                 <w:szCs w:val="24"/>
               </w:rPr>
-              <w:t xml:space="preserve">Sets the state of the Red LED. </w:t>
-            </w:r>
-          </w:p>
-        </w:tc>
-      </w:tr>
-      <w:tr>
-        <w:tc>
-          <w:tcPr>
-            <w:tcW w:w="1890" w:type="dxa"/>
-          </w:tcPr>
-          <w:p>
-            <w:pPr>
-              <w:spacing w:after="120"/>
-              <w:rPr>
-                <w:b/>
-                <w:sz w:val="24"/>
-                <w:szCs w:val="24"/>
-              </w:rPr>
-            </w:pPr>
-            <w:r>
-              <w:rPr>
-                <w:b/>
-                <w:sz w:val="24"/>
-                <w:szCs w:val="24"/>
-              </w:rPr>
-              <w:t>Parameters:</w:t>
-            </w:r>
-          </w:p>
-        </w:tc>
-        <w:tc>
-          <w:tcPr>
-            <w:tcW w:w="6835" w:type="dxa"/>
-          </w:tcPr>
-          <w:p>
-            <w:pPr>
-              <w:spacing w:after="120"/>
-              <w:rPr>
-                <w:sz w:val="24"/>
-                <w:szCs w:val="24"/>
-              </w:rPr>
-            </w:pPr>
-            <w:r>
-              <w:rPr>
-                <w:sz w:val="24"/>
-                <w:szCs w:val="24"/>
-              </w:rPr>
-              <w:t xml:space="preserve">bool: Desired state of the red pin. Users should utilize the </w:t>
-            </w:r>
-            <w:r>
-              <w:rPr>
-                <w:sz w:val="24"/>
-                <w:szCs w:val="24"/>
-              </w:rPr>
-              <w:t>LEDS_</w:t>
-            </w:r>
-            <w:r>
-              <w:rPr>
-                <w:sz w:val="24"/>
-                <w:szCs w:val="24"/>
-              </w:rPr>
-              <w:t xml:space="preserve">ON and </w:t>
-            </w:r>
-            <w:r>
-              <w:rPr>
-                <w:sz w:val="24"/>
-                <w:szCs w:val="24"/>
-              </w:rPr>
-              <w:t>LEDS_</w:t>
-            </w:r>
-            <w:r>
-              <w:rPr>
-                <w:sz w:val="24"/>
-                <w:szCs w:val="24"/>
-              </w:rPr>
-              <w:t xml:space="preserve">OFF macros defined by the component. </w:t>
-            </w:r>
-          </w:p>
-        </w:tc>
-      </w:tr>
-      <w:tr>
-        <w:tc>
-          <w:tcPr>
-            <w:tcW w:w="1890" w:type="dxa"/>
-          </w:tcPr>
-          <w:p>
-            <w:pPr>
-              <w:spacing w:after="120"/>
-              <w:rPr>
-                <w:b/>
-                <w:sz w:val="24"/>
-                <w:szCs w:val="24"/>
-              </w:rPr>
-            </w:pPr>
-            <w:r>
-              <w:rPr>
-                <w:b/>
-                <w:sz w:val="24"/>
-                <w:szCs w:val="24"/>
-              </w:rPr>
-              <w:t>Return Value:</w:t>
-            </w:r>
-          </w:p>
-        </w:tc>
-        <w:tc>
-          <w:tcPr>
-            <w:tcW w:w="6835" w:type="dxa"/>
-          </w:tcPr>
-          <w:p>
-            <w:pPr>
-              <w:spacing w:after="120"/>
-              <w:rPr>
-                <w:sz w:val="24"/>
-                <w:szCs w:val="24"/>
-              </w:rPr>
-            </w:pPr>
-            <w:r>
-              <w:rPr>
-                <w:sz w:val="24"/>
-                <w:szCs w:val="24"/>
-              </w:rPr>
-              <w:t>uint8: Value of the entire LED control register.</w:t>
+              <w:t xml:space="preserve">Toggles the state of the Red LED. Implemented with a Function-like Macro. </w:t>
             </w:r>
           </w:p>
         </w:tc>
@@ -2251,69 +2757,24 @@
     </w:tbl>
     <w:p>
       <w:pPr>
-        <w:spacing w:line="240" w:lineRule="auto"/>
-        <w:rPr>
-          <w:b/>
-          <w:sz w:val="28"/>
-          <w:szCs w:val="28"/>
-        </w:rPr>
-      </w:pPr>
-    </w:p>
-    <w:p>
-      <w:pPr>
-        <w:spacing w:line="240" w:lineRule="auto"/>
-        <w:rPr>
-          <w:b/>
-          <w:sz w:val="28"/>
-          <w:szCs w:val="28"/>
-        </w:rPr>
-      </w:pPr>
-    </w:p>
-    <w:p>
-      <w:pPr>
-        <w:spacing w:line="240" w:lineRule="auto"/>
-        <w:rPr>
-          <w:b/>
-          <w:sz w:val="28"/>
-          <w:szCs w:val="28"/>
-        </w:rPr>
-      </w:pPr>
-    </w:p>
-    <w:p>
-      <w:pPr>
-        <w:spacing w:line="240" w:lineRule="auto"/>
-        <w:rPr>
-          <w:b/>
-          <w:sz w:val="28"/>
-          <w:szCs w:val="28"/>
-        </w:rPr>
-      </w:pPr>
-    </w:p>
-    <w:p>
-      <w:pPr>
         <w:pStyle w:val="Heading2"/>
       </w:pPr>
-      <w:bookmarkStart w:id="5" w:name="_uint8_LEDS_G_Write(bool_state)"/>
-      <w:bookmarkEnd w:id="5"/>
-      <w:r>
-        <w:lastRenderedPageBreak/>
-        <w:t xml:space="preserve">uint8 </w:t>
+      <w:r>
+        <w:t xml:space="preserve">void </w:t>
       </w:r>
       <w:proofErr w:type="spellStart"/>
       <w:r>
-        <w:t>LEDS_G_</w:t>
-      </w:r>
-      <w:proofErr w:type="gramStart"/>
-      <w:r>
-        <w:t>Write</w:t>
+        <w:t>LEDS_</w:t>
+      </w:r>
+      <w:r>
+        <w:t>G</w:t>
+      </w:r>
+      <w:r>
+        <w:t>_Toggle</w:t>
       </w:r>
       <w:proofErr w:type="spellEnd"/>
       <w:r>
-        <w:t>(</w:t>
-      </w:r>
-      <w:proofErr w:type="gramEnd"/>
-      <w:r>
-        <w:t>bool state)</w:t>
+        <w:t>(void)</w:t>
       </w:r>
     </w:p>
     <w:tbl>
@@ -2376,7 +2837,7 @@
                 <w:sz w:val="24"/>
                 <w:szCs w:val="24"/>
               </w:rPr>
-              <w:t xml:space="preserve">Sets the state of the </w:t>
+              <w:t xml:space="preserve">Toggles the state of the </w:t>
             </w:r>
             <w:r>
               <w:rPr>
@@ -2390,127 +2851,21 @@
                 <w:sz w:val="24"/>
                 <w:szCs w:val="24"/>
               </w:rPr>
-              <w:t xml:space="preserve"> LED. </w:t>
-            </w:r>
-          </w:p>
-        </w:tc>
-      </w:tr>
-      <w:tr>
-        <w:tc>
-          <w:tcPr>
-            <w:tcW w:w="1890" w:type="dxa"/>
-          </w:tcPr>
-          <w:p>
-            <w:pPr>
-              <w:spacing w:after="120"/>
-              <w:rPr>
-                <w:b/>
-                <w:sz w:val="24"/>
-                <w:szCs w:val="24"/>
-              </w:rPr>
-            </w:pPr>
-            <w:r>
-              <w:rPr>
-                <w:b/>
-                <w:sz w:val="24"/>
-                <w:szCs w:val="24"/>
-              </w:rPr>
-              <w:t>Parameters:</w:t>
-            </w:r>
-          </w:p>
-        </w:tc>
-        <w:tc>
-          <w:tcPr>
-            <w:tcW w:w="6835" w:type="dxa"/>
-          </w:tcPr>
-          <w:p>
-            <w:pPr>
-              <w:spacing w:after="120"/>
-              <w:rPr>
-                <w:sz w:val="24"/>
-                <w:szCs w:val="24"/>
-              </w:rPr>
-            </w:pPr>
-            <w:r>
-              <w:rPr>
-                <w:sz w:val="24"/>
-                <w:szCs w:val="24"/>
-              </w:rPr>
-              <w:t xml:space="preserve">bool: Desired state of the green pin. Users should utilize the </w:t>
-            </w:r>
-            <w:r>
-              <w:rPr>
-                <w:sz w:val="24"/>
-                <w:szCs w:val="24"/>
-              </w:rPr>
-              <w:t>LEDS_</w:t>
-            </w:r>
-            <w:r>
-              <w:rPr>
-                <w:sz w:val="24"/>
-                <w:szCs w:val="24"/>
-              </w:rPr>
-              <w:t xml:space="preserve">ON and </w:t>
-            </w:r>
-            <w:r>
-              <w:rPr>
-                <w:sz w:val="24"/>
-                <w:szCs w:val="24"/>
-              </w:rPr>
-              <w:t>LEDS_</w:t>
-            </w:r>
-            <w:r>
-              <w:rPr>
-                <w:sz w:val="24"/>
-                <w:szCs w:val="24"/>
-              </w:rPr>
-              <w:t xml:space="preserve">OFF macros defined by the component. </w:t>
-            </w:r>
-          </w:p>
-        </w:tc>
-      </w:tr>
-      <w:tr>
-        <w:tc>
-          <w:tcPr>
-            <w:tcW w:w="1890" w:type="dxa"/>
-          </w:tcPr>
-          <w:p>
-            <w:pPr>
-              <w:spacing w:after="120"/>
-              <w:rPr>
-                <w:b/>
-                <w:sz w:val="24"/>
-                <w:szCs w:val="24"/>
-              </w:rPr>
-            </w:pPr>
-            <w:r>
-              <w:rPr>
-                <w:b/>
-                <w:sz w:val="24"/>
-                <w:szCs w:val="24"/>
-              </w:rPr>
-              <w:t>Return Value:</w:t>
-            </w:r>
-          </w:p>
-        </w:tc>
-        <w:tc>
-          <w:tcPr>
-            <w:tcW w:w="6835" w:type="dxa"/>
-          </w:tcPr>
-          <w:p>
-            <w:pPr>
-              <w:spacing w:after="120"/>
-              <w:rPr>
-                <w:sz w:val="24"/>
-                <w:szCs w:val="24"/>
-              </w:rPr>
-            </w:pPr>
-            <w:r>
-              <w:rPr>
-                <w:sz w:val="24"/>
-                <w:szCs w:val="24"/>
-              </w:rPr>
-              <w:t>uint8: Value of the entire LED control register.</w:t>
+              <w:t xml:space="preserve"> LED. Implemented with</w:t>
+            </w:r>
+            <w:r>
+              <w:rPr>
+                <w:sz w:val="24"/>
+                <w:szCs w:val="24"/>
+              </w:rPr>
+              <w:t xml:space="preserve"> a</w:t>
+            </w:r>
+            <w:r>
+              <w:rPr>
+                <w:sz w:val="24"/>
+                <w:szCs w:val="24"/>
+              </w:rPr>
+              <w:t xml:space="preserve"> Function-like Macro. </w:t>
             </w:r>
           </w:p>
         </w:tc>
@@ -2518,38 +2873,24 @@
     </w:tbl>
     <w:p>
       <w:pPr>
-        <w:spacing w:line="240" w:lineRule="auto"/>
-        <w:rPr>
-          <w:b/>
-          <w:sz w:val="28"/>
-          <w:szCs w:val="28"/>
-        </w:rPr>
-      </w:pPr>
-    </w:p>
-    <w:p>
-      <w:pPr>
         <w:pStyle w:val="Heading2"/>
       </w:pPr>
-      <w:bookmarkStart w:id="6" w:name="_uint8_LEDS_B_Write(bool_state)"/>
-      <w:bookmarkEnd w:id="6"/>
-      <w:r>
-        <w:t xml:space="preserve">uint8 </w:t>
+      <w:r>
+        <w:t xml:space="preserve">void </w:t>
       </w:r>
       <w:proofErr w:type="spellStart"/>
       <w:r>
-        <w:t>LEDS_B_</w:t>
-      </w:r>
-      <w:proofErr w:type="gramStart"/>
-      <w:r>
-        <w:t>Write</w:t>
+        <w:t>LEDS_</w:t>
+      </w:r>
+      <w:r>
+        <w:t>B</w:t>
+      </w:r>
+      <w:r>
+        <w:t>_Toggle</w:t>
       </w:r>
       <w:proofErr w:type="spellEnd"/>
       <w:r>
-        <w:t>(</w:t>
-      </w:r>
-      <w:proofErr w:type="gramEnd"/>
-      <w:r>
-        <w:t>bool state)</w:t>
+        <w:t>(void)</w:t>
       </w:r>
     </w:p>
     <w:tbl>
@@ -2612,7 +2953,7 @@
                 <w:sz w:val="24"/>
                 <w:szCs w:val="24"/>
               </w:rPr>
-              <w:t xml:space="preserve">Sets the state of the </w:t>
+              <w:t xml:space="preserve">Toggles the state of the </w:t>
             </w:r>
             <w:r>
               <w:rPr>
@@ -2626,127 +2967,21 @@
                 <w:sz w:val="24"/>
                 <w:szCs w:val="24"/>
               </w:rPr>
-              <w:t xml:space="preserve"> LED. </w:t>
-            </w:r>
-          </w:p>
-        </w:tc>
-      </w:tr>
-      <w:tr>
-        <w:tc>
-          <w:tcPr>
-            <w:tcW w:w="1890" w:type="dxa"/>
-          </w:tcPr>
-          <w:p>
-            <w:pPr>
-              <w:spacing w:after="120"/>
-              <w:rPr>
-                <w:b/>
-                <w:sz w:val="24"/>
-                <w:szCs w:val="24"/>
-              </w:rPr>
-            </w:pPr>
-            <w:r>
-              <w:rPr>
-                <w:b/>
-                <w:sz w:val="24"/>
-                <w:szCs w:val="24"/>
-              </w:rPr>
-              <w:t>Parameters:</w:t>
-            </w:r>
-          </w:p>
-        </w:tc>
-        <w:tc>
-          <w:tcPr>
-            <w:tcW w:w="6835" w:type="dxa"/>
-          </w:tcPr>
-          <w:p>
-            <w:pPr>
-              <w:spacing w:after="120"/>
-              <w:rPr>
-                <w:sz w:val="24"/>
-                <w:szCs w:val="24"/>
-              </w:rPr>
-            </w:pPr>
-            <w:r>
-              <w:rPr>
-                <w:sz w:val="24"/>
-                <w:szCs w:val="24"/>
-              </w:rPr>
-              <w:t xml:space="preserve">bool: Desired state of the blue pin. Users should utilize the </w:t>
-            </w:r>
-            <w:r>
-              <w:rPr>
-                <w:sz w:val="24"/>
-                <w:szCs w:val="24"/>
-              </w:rPr>
-              <w:t>LEDS_</w:t>
-            </w:r>
-            <w:r>
-              <w:rPr>
-                <w:sz w:val="24"/>
-                <w:szCs w:val="24"/>
-              </w:rPr>
-              <w:t xml:space="preserve">ON and </w:t>
-            </w:r>
-            <w:r>
-              <w:rPr>
-                <w:sz w:val="24"/>
-                <w:szCs w:val="24"/>
-              </w:rPr>
-              <w:t>LEDS_</w:t>
-            </w:r>
-            <w:r>
-              <w:rPr>
-                <w:sz w:val="24"/>
-                <w:szCs w:val="24"/>
-              </w:rPr>
-              <w:t xml:space="preserve">OFF macros defined by the component. </w:t>
-            </w:r>
-          </w:p>
-        </w:tc>
-      </w:tr>
-      <w:tr>
-        <w:tc>
-          <w:tcPr>
-            <w:tcW w:w="1890" w:type="dxa"/>
-          </w:tcPr>
-          <w:p>
-            <w:pPr>
-              <w:spacing w:after="120"/>
-              <w:rPr>
-                <w:b/>
-                <w:sz w:val="24"/>
-                <w:szCs w:val="24"/>
-              </w:rPr>
-            </w:pPr>
-            <w:r>
-              <w:rPr>
-                <w:b/>
-                <w:sz w:val="24"/>
-                <w:szCs w:val="24"/>
-              </w:rPr>
-              <w:t>Return Value:</w:t>
-            </w:r>
-          </w:p>
-        </w:tc>
-        <w:tc>
-          <w:tcPr>
-            <w:tcW w:w="6835" w:type="dxa"/>
-          </w:tcPr>
-          <w:p>
-            <w:pPr>
-              <w:spacing w:after="120"/>
-              <w:rPr>
-                <w:sz w:val="24"/>
-                <w:szCs w:val="24"/>
-              </w:rPr>
-            </w:pPr>
-            <w:r>
-              <w:rPr>
-                <w:sz w:val="24"/>
-                <w:szCs w:val="24"/>
-              </w:rPr>
-              <w:t>uint8: Value of the entire LED control register.</w:t>
+              <w:t xml:space="preserve"> LED. Implemented with</w:t>
+            </w:r>
+            <w:r>
+              <w:rPr>
+                <w:sz w:val="24"/>
+                <w:szCs w:val="24"/>
+              </w:rPr>
+              <w:t xml:space="preserve"> a</w:t>
+            </w:r>
+            <w:r>
+              <w:rPr>
+                <w:sz w:val="24"/>
+                <w:szCs w:val="24"/>
+              </w:rPr>
+              <w:t xml:space="preserve"> Function-like Macro. </w:t>
             </w:r>
           </w:p>
         </w:tc>
@@ -2754,38 +2989,18 @@
     </w:tbl>
     <w:p>
       <w:pPr>
-        <w:spacing w:line="240" w:lineRule="auto"/>
-        <w:rPr>
-          <w:b/>
-          <w:sz w:val="28"/>
-          <w:szCs w:val="28"/>
-        </w:rPr>
-      </w:pPr>
-    </w:p>
-    <w:p>
-      <w:pPr>
         <w:pStyle w:val="Heading2"/>
       </w:pPr>
-      <w:bookmarkStart w:id="7" w:name="_void_LEDS_Test(uint8_runs)"/>
-      <w:bookmarkEnd w:id="7"/>
-      <w:r>
-        <w:t xml:space="preserve">void </w:t>
+      <w:r>
+        <w:t xml:space="preserve">uint8 </w:t>
       </w:r>
       <w:proofErr w:type="spellStart"/>
       <w:r>
-        <w:t>LEDS_</w:t>
-      </w:r>
-      <w:proofErr w:type="gramStart"/>
-      <w:r>
-        <w:t>Test</w:t>
+        <w:t>LEDS_Read</w:t>
       </w:r>
       <w:proofErr w:type="spellEnd"/>
       <w:r>
-        <w:t>(</w:t>
-      </w:r>
-      <w:proofErr w:type="gramEnd"/>
-      <w:r>
-        <w:t>uint8 runs)</w:t>
+        <w:t>(void)</w:t>
       </w:r>
     </w:p>
     <w:tbl>
@@ -2848,7 +3063,7 @@
                 <w:sz w:val="24"/>
                 <w:szCs w:val="24"/>
               </w:rPr>
-              <w:t>Runs through the board level testing routine for the LEDs.</w:t>
+              <w:t>Returns the current value of the LED control register</w:t>
             </w:r>
           </w:p>
         </w:tc>
@@ -2873,7 +3088,7 @@
                 <w:sz w:val="24"/>
                 <w:szCs w:val="24"/>
               </w:rPr>
-              <w:t>Parameters:</w:t>
+              <w:t>Return Value:</w:t>
             </w:r>
           </w:p>
         </w:tc>
@@ -2894,28 +3109,114 @@
                 <w:sz w:val="24"/>
                 <w:szCs w:val="24"/>
               </w:rPr>
-              <w:t>uint8:</w:t>
-            </w:r>
-            <w:r>
-              <w:rPr>
-                <w:sz w:val="24"/>
-                <w:szCs w:val="24"/>
-              </w:rPr>
-              <w:t xml:space="preserve"> The number of times to iterate thro</w:t>
-            </w:r>
-            <w:r>
-              <w:rPr>
-                <w:sz w:val="24"/>
-                <w:szCs w:val="24"/>
-              </w:rPr>
-              <w:t>ugh the test. 0 means infinite</w:t>
-            </w:r>
-            <w:r>
-              <w:rPr>
-                <w:sz w:val="24"/>
-                <w:szCs w:val="24"/>
-              </w:rPr>
-              <w:t xml:space="preserve">. </w:t>
+              <w:t>uint8: Value held in the</w:t>
+            </w:r>
+            <w:r>
+              <w:rPr>
+                <w:sz w:val="24"/>
+                <w:szCs w:val="24"/>
+              </w:rPr>
+              <w:t xml:space="preserve"> LED</w:t>
+            </w:r>
+            <w:r>
+              <w:rPr>
+                <w:sz w:val="24"/>
+                <w:szCs w:val="24"/>
+              </w:rPr>
+              <w:t xml:space="preserve"> control register</w:t>
+            </w:r>
+          </w:p>
+          <w:p>
+            <w:pPr>
+              <w:spacing w:after="120"/>
+              <w:rPr>
+                <w:sz w:val="24"/>
+                <w:szCs w:val="24"/>
+              </w:rPr>
+            </w:pPr>
+          </w:p>
+        </w:tc>
+      </w:tr>
+    </w:tbl>
+    <w:p>
+      <w:pPr>
+        <w:pStyle w:val="Heading2"/>
+      </w:pPr>
+      <w:bookmarkStart w:id="2" w:name="_void_LEDS_Sleep(void)"/>
+      <w:bookmarkEnd w:id="2"/>
+      <w:r>
+        <w:t xml:space="preserve">uint8 </w:t>
+      </w:r>
+      <w:proofErr w:type="spellStart"/>
+      <w:r>
+        <w:t>LEDS_Read</w:t>
+      </w:r>
+      <w:proofErr w:type="spellEnd"/>
+      <w:r>
+        <w:t>(void)</w:t>
+      </w:r>
+    </w:p>
+    <w:tbl>
+      <w:tblPr>
+        <w:tblStyle w:val="TableGrid"/>
+        <w:tblW w:w="0" w:type="auto"/>
+        <w:tblInd w:w="625" w:type="dxa"/>
+        <w:tblBorders>
+          <w:top w:val="none" w:sz="0" w:space="0" w:color="auto"/>
+          <w:left w:val="none" w:sz="0" w:space="0" w:color="auto"/>
+          <w:bottom w:val="none" w:sz="0" w:space="0" w:color="auto"/>
+          <w:right w:val="none" w:sz="0" w:space="0" w:color="auto"/>
+          <w:insideH w:val="none" w:sz="0" w:space="0" w:color="auto"/>
+          <w:insideV w:val="none" w:sz="0" w:space="0" w:color="auto"/>
+        </w:tblBorders>
+        <w:tblLook w:val="04A0" w:firstRow="1" w:lastRow="0" w:firstColumn="1" w:lastColumn="0" w:noHBand="0" w:noVBand="1"/>
+      </w:tblPr>
+      <w:tblGrid>
+        <w:gridCol w:w="1890"/>
+        <w:gridCol w:w="6835"/>
+      </w:tblGrid>
+      <w:tr>
+        <w:tc>
+          <w:tcPr>
+            <w:tcW w:w="1890" w:type="dxa"/>
+          </w:tcPr>
+          <w:p>
+            <w:pPr>
+              <w:spacing w:after="120"/>
+              <w:rPr>
+                <w:b/>
+                <w:sz w:val="24"/>
+                <w:szCs w:val="24"/>
+              </w:rPr>
+            </w:pPr>
+            <w:r>
+              <w:rPr>
+                <w:b/>
+                <w:sz w:val="24"/>
+                <w:szCs w:val="24"/>
+              </w:rPr>
+              <w:t>Description:</w:t>
+            </w:r>
+          </w:p>
+        </w:tc>
+        <w:tc>
+          <w:tcPr>
+            <w:tcW w:w="6835" w:type="dxa"/>
+          </w:tcPr>
+          <w:p>
+            <w:pPr>
+              <w:spacing w:after="120"/>
+              <w:rPr>
+                <w:sz w:val="24"/>
+                <w:szCs w:val="24"/>
+              </w:rPr>
+            </w:pPr>
+            <w:r>
+              <w:rPr>
+                <w:sz w:val="24"/>
+                <w:szCs w:val="24"/>
+              </w:rPr>
+              <w:t>Returns the current value of the LED control register</w:t>
             </w:r>
           </w:p>
         </w:tc>
@@ -2940,6 +3241,1034 @@
                 <w:sz w:val="24"/>
                 <w:szCs w:val="24"/>
               </w:rPr>
+              <w:t>Return Value:</w:t>
+            </w:r>
+          </w:p>
+        </w:tc>
+        <w:tc>
+          <w:tcPr>
+            <w:tcW w:w="6835" w:type="dxa"/>
+          </w:tcPr>
+          <w:p>
+            <w:pPr>
+              <w:spacing w:after="120"/>
+              <w:rPr>
+                <w:sz w:val="24"/>
+                <w:szCs w:val="24"/>
+              </w:rPr>
+            </w:pPr>
+            <w:r>
+              <w:rPr>
+                <w:sz w:val="24"/>
+                <w:szCs w:val="24"/>
+              </w:rPr>
+              <w:t>uint8: Value held in the</w:t>
+            </w:r>
+            <w:r>
+              <w:rPr>
+                <w:sz w:val="24"/>
+                <w:szCs w:val="24"/>
+              </w:rPr>
+              <w:t xml:space="preserve"> LED</w:t>
+            </w:r>
+            <w:r>
+              <w:rPr>
+                <w:sz w:val="24"/>
+                <w:szCs w:val="24"/>
+              </w:rPr>
+              <w:t xml:space="preserve"> control register</w:t>
+            </w:r>
+          </w:p>
+          <w:p>
+            <w:pPr>
+              <w:spacing w:after="120"/>
+              <w:rPr>
+                <w:sz w:val="24"/>
+                <w:szCs w:val="24"/>
+              </w:rPr>
+            </w:pPr>
+          </w:p>
+        </w:tc>
+      </w:tr>
+    </w:tbl>
+    <w:p>
+      <w:pPr>
+        <w:pStyle w:val="Heading2"/>
+      </w:pPr>
+      <w:r>
+        <w:t>bool</w:t>
+      </w:r>
+      <w:r>
+        <w:t xml:space="preserve"> </w:t>
+      </w:r>
+      <w:proofErr w:type="spellStart"/>
+      <w:r>
+        <w:t>LEDS</w:t>
+      </w:r>
+      <w:r>
+        <w:t>_R</w:t>
+      </w:r>
+      <w:r>
+        <w:t>_Read</w:t>
+      </w:r>
+      <w:proofErr w:type="spellEnd"/>
+      <w:r>
+        <w:t>(void)</w:t>
+      </w:r>
+    </w:p>
+    <w:tbl>
+      <w:tblPr>
+        <w:tblStyle w:val="TableGrid"/>
+        <w:tblW w:w="0" w:type="auto"/>
+        <w:tblInd w:w="625" w:type="dxa"/>
+        <w:tblBorders>
+          <w:top w:val="none" w:sz="0" w:space="0" w:color="auto"/>
+          <w:left w:val="none" w:sz="0" w:space="0" w:color="auto"/>
+          <w:bottom w:val="none" w:sz="0" w:space="0" w:color="auto"/>
+          <w:right w:val="none" w:sz="0" w:space="0" w:color="auto"/>
+          <w:insideH w:val="none" w:sz="0" w:space="0" w:color="auto"/>
+          <w:insideV w:val="none" w:sz="0" w:space="0" w:color="auto"/>
+        </w:tblBorders>
+        <w:tblLook w:val="04A0" w:firstRow="1" w:lastRow="0" w:firstColumn="1" w:lastColumn="0" w:noHBand="0" w:noVBand="1"/>
+      </w:tblPr>
+      <w:tblGrid>
+        <w:gridCol w:w="1890"/>
+        <w:gridCol w:w="6835"/>
+      </w:tblGrid>
+      <w:tr>
+        <w:tc>
+          <w:tcPr>
+            <w:tcW w:w="1890" w:type="dxa"/>
+          </w:tcPr>
+          <w:p>
+            <w:pPr>
+              <w:spacing w:after="120"/>
+              <w:rPr>
+                <w:b/>
+                <w:sz w:val="24"/>
+                <w:szCs w:val="24"/>
+              </w:rPr>
+            </w:pPr>
+            <w:r>
+              <w:rPr>
+                <w:b/>
+                <w:sz w:val="24"/>
+                <w:szCs w:val="24"/>
+              </w:rPr>
+              <w:t>Description:</w:t>
+            </w:r>
+          </w:p>
+        </w:tc>
+        <w:tc>
+          <w:tcPr>
+            <w:tcW w:w="6835" w:type="dxa"/>
+          </w:tcPr>
+          <w:p>
+            <w:pPr>
+              <w:spacing w:after="120"/>
+              <w:rPr>
+                <w:sz w:val="24"/>
+                <w:szCs w:val="24"/>
+              </w:rPr>
+            </w:pPr>
+            <w:r>
+              <w:rPr>
+                <w:sz w:val="24"/>
+                <w:szCs w:val="24"/>
+              </w:rPr>
+              <w:t>Return the current state of the Red LED</w:t>
+            </w:r>
+          </w:p>
+        </w:tc>
+      </w:tr>
+      <w:tr>
+        <w:tc>
+          <w:tcPr>
+            <w:tcW w:w="1890" w:type="dxa"/>
+          </w:tcPr>
+          <w:p>
+            <w:pPr>
+              <w:spacing w:after="120"/>
+              <w:rPr>
+                <w:b/>
+                <w:sz w:val="24"/>
+                <w:szCs w:val="24"/>
+              </w:rPr>
+            </w:pPr>
+            <w:r>
+              <w:rPr>
+                <w:b/>
+                <w:sz w:val="24"/>
+                <w:szCs w:val="24"/>
+              </w:rPr>
+              <w:t>Return Value:</w:t>
+            </w:r>
+          </w:p>
+        </w:tc>
+        <w:tc>
+          <w:tcPr>
+            <w:tcW w:w="6835" w:type="dxa"/>
+          </w:tcPr>
+          <w:p>
+            <w:pPr>
+              <w:spacing w:after="120"/>
+              <w:rPr>
+                <w:sz w:val="24"/>
+                <w:szCs w:val="24"/>
+              </w:rPr>
+            </w:pPr>
+            <w:r>
+              <w:rPr>
+                <w:sz w:val="24"/>
+                <w:szCs w:val="24"/>
+              </w:rPr>
+              <w:t xml:space="preserve">State of the </w:t>
+            </w:r>
+            <w:r>
+              <w:rPr>
+                <w:sz w:val="24"/>
+                <w:szCs w:val="24"/>
+              </w:rPr>
+              <w:t>Red</w:t>
+            </w:r>
+            <w:r>
+              <w:rPr>
+                <w:sz w:val="24"/>
+                <w:szCs w:val="24"/>
+              </w:rPr>
+              <w:t xml:space="preserve"> LED. True if on, False</w:t>
+            </w:r>
+            <w:r>
+              <w:rPr>
+                <w:sz w:val="24"/>
+                <w:szCs w:val="24"/>
+              </w:rPr>
+              <w:t xml:space="preserve"> if off, regardless of LED Polarity</w:t>
+            </w:r>
+          </w:p>
+        </w:tc>
+      </w:tr>
+    </w:tbl>
+    <w:p>
+      <w:pPr>
+        <w:pStyle w:val="Heading2"/>
+      </w:pPr>
+      <w:bookmarkStart w:id="3" w:name="_GoBack"/>
+      <w:bookmarkEnd w:id="3"/>
+    </w:p>
+    <w:p>
+      <w:pPr>
+        <w:pStyle w:val="Heading2"/>
+      </w:pPr>
+    </w:p>
+    <w:p>
+      <w:pPr>
+        <w:pStyle w:val="Heading2"/>
+      </w:pPr>
+      <w:r>
+        <w:lastRenderedPageBreak/>
+        <w:t xml:space="preserve">bool </w:t>
+      </w:r>
+      <w:proofErr w:type="spellStart"/>
+      <w:r>
+        <w:t>LEDS_</w:t>
+      </w:r>
+      <w:r>
+        <w:t>G</w:t>
+      </w:r>
+      <w:r>
+        <w:t>_Read</w:t>
+      </w:r>
+      <w:proofErr w:type="spellEnd"/>
+      <w:r>
+        <w:t>(void)</w:t>
+      </w:r>
+    </w:p>
+    <w:tbl>
+      <w:tblPr>
+        <w:tblStyle w:val="TableGrid"/>
+        <w:tblW w:w="0" w:type="auto"/>
+        <w:tblInd w:w="625" w:type="dxa"/>
+        <w:tblBorders>
+          <w:top w:val="none" w:sz="0" w:space="0" w:color="auto"/>
+          <w:left w:val="none" w:sz="0" w:space="0" w:color="auto"/>
+          <w:bottom w:val="none" w:sz="0" w:space="0" w:color="auto"/>
+          <w:right w:val="none" w:sz="0" w:space="0" w:color="auto"/>
+          <w:insideH w:val="none" w:sz="0" w:space="0" w:color="auto"/>
+          <w:insideV w:val="none" w:sz="0" w:space="0" w:color="auto"/>
+        </w:tblBorders>
+        <w:tblLook w:val="04A0" w:firstRow="1" w:lastRow="0" w:firstColumn="1" w:lastColumn="0" w:noHBand="0" w:noVBand="1"/>
+      </w:tblPr>
+      <w:tblGrid>
+        <w:gridCol w:w="1890"/>
+        <w:gridCol w:w="6835"/>
+      </w:tblGrid>
+      <w:tr>
+        <w:tc>
+          <w:tcPr>
+            <w:tcW w:w="1890" w:type="dxa"/>
+          </w:tcPr>
+          <w:p>
+            <w:pPr>
+              <w:spacing w:after="120"/>
+              <w:rPr>
+                <w:b/>
+                <w:sz w:val="24"/>
+                <w:szCs w:val="24"/>
+              </w:rPr>
+            </w:pPr>
+            <w:r>
+              <w:rPr>
+                <w:b/>
+                <w:sz w:val="24"/>
+                <w:szCs w:val="24"/>
+              </w:rPr>
+              <w:t>Description:</w:t>
+            </w:r>
+          </w:p>
+        </w:tc>
+        <w:tc>
+          <w:tcPr>
+            <w:tcW w:w="6835" w:type="dxa"/>
+          </w:tcPr>
+          <w:p>
+            <w:pPr>
+              <w:spacing w:after="120"/>
+              <w:rPr>
+                <w:sz w:val="24"/>
+                <w:szCs w:val="24"/>
+              </w:rPr>
+            </w:pPr>
+            <w:r>
+              <w:rPr>
+                <w:sz w:val="24"/>
+                <w:szCs w:val="24"/>
+              </w:rPr>
+              <w:t xml:space="preserve">Return the current state of the </w:t>
+            </w:r>
+            <w:r>
+              <w:rPr>
+                <w:sz w:val="24"/>
+                <w:szCs w:val="24"/>
+              </w:rPr>
+              <w:t>Green</w:t>
+            </w:r>
+            <w:r>
+              <w:rPr>
+                <w:sz w:val="24"/>
+                <w:szCs w:val="24"/>
+              </w:rPr>
+              <w:t xml:space="preserve"> LED</w:t>
+            </w:r>
+          </w:p>
+        </w:tc>
+      </w:tr>
+      <w:tr>
+        <w:tc>
+          <w:tcPr>
+            <w:tcW w:w="1890" w:type="dxa"/>
+          </w:tcPr>
+          <w:p>
+            <w:pPr>
+              <w:spacing w:after="120"/>
+              <w:rPr>
+                <w:b/>
+                <w:sz w:val="24"/>
+                <w:szCs w:val="24"/>
+              </w:rPr>
+            </w:pPr>
+            <w:r>
+              <w:rPr>
+                <w:b/>
+                <w:sz w:val="24"/>
+                <w:szCs w:val="24"/>
+              </w:rPr>
+              <w:t>Return Value:</w:t>
+            </w:r>
+          </w:p>
+        </w:tc>
+        <w:tc>
+          <w:tcPr>
+            <w:tcW w:w="6835" w:type="dxa"/>
+          </w:tcPr>
+          <w:p>
+            <w:pPr>
+              <w:spacing w:after="120"/>
+              <w:rPr>
+                <w:sz w:val="24"/>
+                <w:szCs w:val="24"/>
+              </w:rPr>
+            </w:pPr>
+            <w:r>
+              <w:rPr>
+                <w:sz w:val="24"/>
+                <w:szCs w:val="24"/>
+              </w:rPr>
+              <w:t xml:space="preserve">State of the </w:t>
+            </w:r>
+            <w:r>
+              <w:rPr>
+                <w:sz w:val="24"/>
+                <w:szCs w:val="24"/>
+              </w:rPr>
+              <w:t>Green</w:t>
+            </w:r>
+            <w:r>
+              <w:rPr>
+                <w:sz w:val="24"/>
+                <w:szCs w:val="24"/>
+              </w:rPr>
+              <w:t xml:space="preserve"> LED. True if on, False</w:t>
+            </w:r>
+            <w:r>
+              <w:rPr>
+                <w:sz w:val="24"/>
+                <w:szCs w:val="24"/>
+              </w:rPr>
+              <w:t xml:space="preserve"> if off, regardless of LED Polarity</w:t>
+            </w:r>
+          </w:p>
+        </w:tc>
+      </w:tr>
+    </w:tbl>
+    <w:p>
+      <w:pPr>
+        <w:pStyle w:val="Heading2"/>
+      </w:pPr>
+      <w:r>
+        <w:t xml:space="preserve">bool </w:t>
+      </w:r>
+      <w:proofErr w:type="spellStart"/>
+      <w:r>
+        <w:t>LEDS_</w:t>
+      </w:r>
+      <w:r>
+        <w:t>B</w:t>
+      </w:r>
+      <w:r>
+        <w:t>_Read</w:t>
+      </w:r>
+      <w:proofErr w:type="spellEnd"/>
+      <w:r>
+        <w:t>(void)</w:t>
+      </w:r>
+    </w:p>
+    <w:tbl>
+      <w:tblPr>
+        <w:tblStyle w:val="TableGrid"/>
+        <w:tblW w:w="0" w:type="auto"/>
+        <w:tblInd w:w="625" w:type="dxa"/>
+        <w:tblBorders>
+          <w:top w:val="none" w:sz="0" w:space="0" w:color="auto"/>
+          <w:left w:val="none" w:sz="0" w:space="0" w:color="auto"/>
+          <w:bottom w:val="none" w:sz="0" w:space="0" w:color="auto"/>
+          <w:right w:val="none" w:sz="0" w:space="0" w:color="auto"/>
+          <w:insideH w:val="none" w:sz="0" w:space="0" w:color="auto"/>
+          <w:insideV w:val="none" w:sz="0" w:space="0" w:color="auto"/>
+        </w:tblBorders>
+        <w:tblLook w:val="04A0" w:firstRow="1" w:lastRow="0" w:firstColumn="1" w:lastColumn="0" w:noHBand="0" w:noVBand="1"/>
+      </w:tblPr>
+      <w:tblGrid>
+        <w:gridCol w:w="1890"/>
+        <w:gridCol w:w="6835"/>
+      </w:tblGrid>
+      <w:tr>
+        <w:tc>
+          <w:tcPr>
+            <w:tcW w:w="1890" w:type="dxa"/>
+          </w:tcPr>
+          <w:p>
+            <w:pPr>
+              <w:spacing w:after="120"/>
+              <w:rPr>
+                <w:b/>
+                <w:sz w:val="24"/>
+                <w:szCs w:val="24"/>
+              </w:rPr>
+            </w:pPr>
+            <w:r>
+              <w:rPr>
+                <w:b/>
+                <w:sz w:val="24"/>
+                <w:szCs w:val="24"/>
+              </w:rPr>
+              <w:t>Description:</w:t>
+            </w:r>
+          </w:p>
+        </w:tc>
+        <w:tc>
+          <w:tcPr>
+            <w:tcW w:w="6835" w:type="dxa"/>
+          </w:tcPr>
+          <w:p>
+            <w:pPr>
+              <w:spacing w:after="120"/>
+              <w:rPr>
+                <w:sz w:val="24"/>
+                <w:szCs w:val="24"/>
+              </w:rPr>
+            </w:pPr>
+            <w:r>
+              <w:rPr>
+                <w:sz w:val="24"/>
+                <w:szCs w:val="24"/>
+              </w:rPr>
+              <w:t xml:space="preserve">Return the current state of the </w:t>
+            </w:r>
+            <w:r>
+              <w:rPr>
+                <w:sz w:val="24"/>
+                <w:szCs w:val="24"/>
+              </w:rPr>
+              <w:t>Blue</w:t>
+            </w:r>
+            <w:r>
+              <w:rPr>
+                <w:sz w:val="24"/>
+                <w:szCs w:val="24"/>
+              </w:rPr>
+              <w:t xml:space="preserve"> LED</w:t>
+            </w:r>
+          </w:p>
+        </w:tc>
+      </w:tr>
+      <w:tr>
+        <w:tc>
+          <w:tcPr>
+            <w:tcW w:w="1890" w:type="dxa"/>
+          </w:tcPr>
+          <w:p>
+            <w:pPr>
+              <w:spacing w:after="120"/>
+              <w:rPr>
+                <w:b/>
+                <w:sz w:val="24"/>
+                <w:szCs w:val="24"/>
+              </w:rPr>
+            </w:pPr>
+            <w:r>
+              <w:rPr>
+                <w:b/>
+                <w:sz w:val="24"/>
+                <w:szCs w:val="24"/>
+              </w:rPr>
+              <w:t>Return Value:</w:t>
+            </w:r>
+          </w:p>
+        </w:tc>
+        <w:tc>
+          <w:tcPr>
+            <w:tcW w:w="6835" w:type="dxa"/>
+          </w:tcPr>
+          <w:p>
+            <w:pPr>
+              <w:spacing w:after="120"/>
+              <w:rPr>
+                <w:sz w:val="24"/>
+                <w:szCs w:val="24"/>
+              </w:rPr>
+            </w:pPr>
+            <w:r>
+              <w:rPr>
+                <w:sz w:val="24"/>
+                <w:szCs w:val="24"/>
+              </w:rPr>
+              <w:t>State of the Blue LED. True if on, False</w:t>
+            </w:r>
+            <w:r>
+              <w:rPr>
+                <w:sz w:val="24"/>
+                <w:szCs w:val="24"/>
+              </w:rPr>
+              <w:t xml:space="preserve"> if off, regardless of LED Polarity</w:t>
+            </w:r>
+          </w:p>
+        </w:tc>
+      </w:tr>
+    </w:tbl>
+    <w:p>
+      <w:pPr>
+        <w:pStyle w:val="Heading2"/>
+      </w:pPr>
+    </w:p>
+    <w:p>
+      <w:pPr>
+        <w:pStyle w:val="Heading2"/>
+      </w:pPr>
+      <w:r>
+        <w:t xml:space="preserve">void </w:t>
+      </w:r>
+      <w:proofErr w:type="spellStart"/>
+      <w:r>
+        <w:t>LEDS_Sleep</w:t>
+      </w:r>
+      <w:proofErr w:type="spellEnd"/>
+      <w:r>
+        <w:t>(void)</w:t>
+      </w:r>
+    </w:p>
+    <w:tbl>
+      <w:tblPr>
+        <w:tblStyle w:val="TableGrid"/>
+        <w:tblW w:w="0" w:type="auto"/>
+        <w:tblInd w:w="625" w:type="dxa"/>
+        <w:tblBorders>
+          <w:top w:val="none" w:sz="0" w:space="0" w:color="auto"/>
+          <w:left w:val="none" w:sz="0" w:space="0" w:color="auto"/>
+          <w:bottom w:val="none" w:sz="0" w:space="0" w:color="auto"/>
+          <w:right w:val="none" w:sz="0" w:space="0" w:color="auto"/>
+          <w:insideH w:val="none" w:sz="0" w:space="0" w:color="auto"/>
+          <w:insideV w:val="none" w:sz="0" w:space="0" w:color="auto"/>
+        </w:tblBorders>
+        <w:tblLook w:val="04A0" w:firstRow="1" w:lastRow="0" w:firstColumn="1" w:lastColumn="0" w:noHBand="0" w:noVBand="1"/>
+      </w:tblPr>
+      <w:tblGrid>
+        <w:gridCol w:w="1890"/>
+        <w:gridCol w:w="6835"/>
+      </w:tblGrid>
+      <w:tr>
+        <w:tc>
+          <w:tcPr>
+            <w:tcW w:w="1890" w:type="dxa"/>
+          </w:tcPr>
+          <w:p>
+            <w:pPr>
+              <w:spacing w:after="120"/>
+              <w:rPr>
+                <w:b/>
+                <w:sz w:val="24"/>
+                <w:szCs w:val="24"/>
+              </w:rPr>
+            </w:pPr>
+            <w:r>
+              <w:rPr>
+                <w:b/>
+                <w:sz w:val="24"/>
+                <w:szCs w:val="24"/>
+              </w:rPr>
+              <w:t>Description:</w:t>
+            </w:r>
+          </w:p>
+        </w:tc>
+        <w:tc>
+          <w:tcPr>
+            <w:tcW w:w="6835" w:type="dxa"/>
+          </w:tcPr>
+          <w:p>
+            <w:pPr>
+              <w:spacing w:after="120"/>
+              <w:rPr>
+                <w:sz w:val="24"/>
+                <w:szCs w:val="24"/>
+              </w:rPr>
+            </w:pPr>
+            <w:r>
+              <w:rPr>
+                <w:sz w:val="24"/>
+                <w:szCs w:val="24"/>
+              </w:rPr>
+              <w:t>Prepares the component for sleep. Sleeps the</w:t>
+            </w:r>
+            <w:r>
+              <w:rPr>
+                <w:sz w:val="24"/>
+                <w:szCs w:val="24"/>
+              </w:rPr>
+              <w:t xml:space="preserve"> LED</w:t>
+            </w:r>
+            <w:r>
+              <w:rPr>
+                <w:sz w:val="24"/>
+                <w:szCs w:val="24"/>
+              </w:rPr>
+              <w:t xml:space="preserve"> control Register</w:t>
+            </w:r>
+          </w:p>
+        </w:tc>
+      </w:tr>
+      <w:tr>
+        <w:tc>
+          <w:tcPr>
+            <w:tcW w:w="1890" w:type="dxa"/>
+          </w:tcPr>
+          <w:p>
+            <w:pPr>
+              <w:spacing w:after="120"/>
+              <w:rPr>
+                <w:b/>
+                <w:sz w:val="24"/>
+                <w:szCs w:val="24"/>
+              </w:rPr>
+            </w:pPr>
+            <w:r>
+              <w:rPr>
+                <w:b/>
+                <w:sz w:val="24"/>
+                <w:szCs w:val="24"/>
+              </w:rPr>
+              <w:t>Side Effects:</w:t>
+            </w:r>
+          </w:p>
+        </w:tc>
+        <w:tc>
+          <w:tcPr>
+            <w:tcW w:w="6835" w:type="dxa"/>
+          </w:tcPr>
+          <w:p>
+            <w:pPr>
+              <w:spacing w:after="120"/>
+              <w:rPr>
+                <w:sz w:val="24"/>
+                <w:szCs w:val="24"/>
+              </w:rPr>
+            </w:pPr>
+            <w:r>
+              <w:rPr>
+                <w:sz w:val="24"/>
+                <w:szCs w:val="24"/>
+              </w:rPr>
+              <w:t>Places the LED control registers in sleep, it does not however, change the status of the virtual pins. I.e. an active low virtual pin will remain open drain drives low, and not Hi-Z.</w:t>
+            </w:r>
+          </w:p>
+          <w:p>
+            <w:pPr>
+              <w:spacing w:after="120"/>
+              <w:rPr>
+                <w:sz w:val="24"/>
+                <w:szCs w:val="24"/>
+              </w:rPr>
+            </w:pPr>
+          </w:p>
+        </w:tc>
+      </w:tr>
+    </w:tbl>
+    <w:p>
+      <w:pPr>
+        <w:pStyle w:val="Heading2"/>
+      </w:pPr>
+      <w:bookmarkStart w:id="4" w:name="_void_LEDS_Wakeup(void)"/>
+      <w:bookmarkEnd w:id="4"/>
+      <w:r>
+        <w:t xml:space="preserve">void </w:t>
+      </w:r>
+      <w:proofErr w:type="spellStart"/>
+      <w:r>
+        <w:t>LEDS_Wakeup</w:t>
+      </w:r>
+      <w:proofErr w:type="spellEnd"/>
+      <w:r>
+        <w:t>(void)</w:t>
+      </w:r>
+    </w:p>
+    <w:tbl>
+      <w:tblPr>
+        <w:tblStyle w:val="TableGrid"/>
+        <w:tblW w:w="0" w:type="auto"/>
+        <w:tblInd w:w="625" w:type="dxa"/>
+        <w:tblBorders>
+          <w:top w:val="none" w:sz="0" w:space="0" w:color="auto"/>
+          <w:left w:val="none" w:sz="0" w:space="0" w:color="auto"/>
+          <w:bottom w:val="none" w:sz="0" w:space="0" w:color="auto"/>
+          <w:right w:val="none" w:sz="0" w:space="0" w:color="auto"/>
+          <w:insideH w:val="none" w:sz="0" w:space="0" w:color="auto"/>
+          <w:insideV w:val="none" w:sz="0" w:space="0" w:color="auto"/>
+        </w:tblBorders>
+        <w:tblLook w:val="04A0" w:firstRow="1" w:lastRow="0" w:firstColumn="1" w:lastColumn="0" w:noHBand="0" w:noVBand="1"/>
+      </w:tblPr>
+      <w:tblGrid>
+        <w:gridCol w:w="1890"/>
+        <w:gridCol w:w="6835"/>
+      </w:tblGrid>
+      <w:tr>
+        <w:tc>
+          <w:tcPr>
+            <w:tcW w:w="1890" w:type="dxa"/>
+          </w:tcPr>
+          <w:p>
+            <w:pPr>
+              <w:spacing w:after="120"/>
+              <w:rPr>
+                <w:b/>
+                <w:sz w:val="24"/>
+                <w:szCs w:val="24"/>
+              </w:rPr>
+            </w:pPr>
+            <w:r>
+              <w:rPr>
+                <w:b/>
+                <w:sz w:val="24"/>
+                <w:szCs w:val="24"/>
+              </w:rPr>
+              <w:t>Description:</w:t>
+            </w:r>
+          </w:p>
+        </w:tc>
+        <w:tc>
+          <w:tcPr>
+            <w:tcW w:w="6835" w:type="dxa"/>
+          </w:tcPr>
+          <w:p>
+            <w:pPr>
+              <w:spacing w:after="120"/>
+              <w:rPr>
+                <w:sz w:val="24"/>
+                <w:szCs w:val="24"/>
+              </w:rPr>
+            </w:pPr>
+            <w:r>
+              <w:rPr>
+                <w:sz w:val="24"/>
+                <w:szCs w:val="24"/>
+              </w:rPr>
+              <w:t>Wakes up the c</w:t>
+            </w:r>
+            <w:r>
+              <w:rPr>
+                <w:sz w:val="24"/>
+                <w:szCs w:val="24"/>
+              </w:rPr>
+              <w:t>omponent from sleep. Wakes the control Register.</w:t>
+            </w:r>
+          </w:p>
+        </w:tc>
+      </w:tr>
+      <w:tr>
+        <w:tc>
+          <w:tcPr>
+            <w:tcW w:w="1890" w:type="dxa"/>
+          </w:tcPr>
+          <w:p>
+            <w:pPr>
+              <w:spacing w:after="120"/>
+              <w:rPr>
+                <w:b/>
+                <w:sz w:val="24"/>
+                <w:szCs w:val="24"/>
+              </w:rPr>
+            </w:pPr>
+            <w:r>
+              <w:rPr>
+                <w:b/>
+                <w:sz w:val="24"/>
+                <w:szCs w:val="24"/>
+              </w:rPr>
+              <w:t>Side Effects:</w:t>
+            </w:r>
+          </w:p>
+        </w:tc>
+        <w:tc>
+          <w:tcPr>
+            <w:tcW w:w="6835" w:type="dxa"/>
+          </w:tcPr>
+          <w:p>
+            <w:pPr>
+              <w:spacing w:after="120"/>
+              <w:rPr>
+                <w:sz w:val="24"/>
+                <w:szCs w:val="24"/>
+              </w:rPr>
+            </w:pPr>
+            <w:r>
+              <w:rPr>
+                <w:sz w:val="24"/>
+                <w:szCs w:val="24"/>
+              </w:rPr>
+              <w:t>Sleep does not change the status of the virtual pins. I.e. a pin that has been placed in Hi-Z will not be set back to open drain drives low.</w:t>
+            </w:r>
+          </w:p>
+          <w:p>
+            <w:pPr>
+              <w:spacing w:after="120"/>
+              <w:rPr>
+                <w:sz w:val="24"/>
+                <w:szCs w:val="24"/>
+              </w:rPr>
+            </w:pPr>
+          </w:p>
+        </w:tc>
+      </w:tr>
+    </w:tbl>
+    <w:p>
+      <w:pPr>
+        <w:pStyle w:val="Heading2"/>
+      </w:pPr>
+      <w:bookmarkStart w:id="5" w:name="_uint8_LEDS_R_Write(bool_state)"/>
+      <w:bookmarkStart w:id="6" w:name="_void_LEDS_Test(uint8_runs)"/>
+      <w:bookmarkEnd w:id="5"/>
+      <w:bookmarkEnd w:id="6"/>
+      <w:r>
+        <w:t xml:space="preserve">void </w:t>
+      </w:r>
+      <w:proofErr w:type="spellStart"/>
+      <w:r>
+        <w:t>LEDS_</w:t>
+      </w:r>
+      <w:proofErr w:type="gramStart"/>
+      <w:r>
+        <w:t>Test</w:t>
+      </w:r>
+      <w:proofErr w:type="spellEnd"/>
+      <w:r>
+        <w:t>(</w:t>
+      </w:r>
+      <w:proofErr w:type="gramEnd"/>
+      <w:r>
+        <w:t>uint8 runs)</w:t>
+      </w:r>
+    </w:p>
+    <w:tbl>
+      <w:tblPr>
+        <w:tblStyle w:val="TableGrid"/>
+        <w:tblW w:w="0" w:type="auto"/>
+        <w:tblInd w:w="625" w:type="dxa"/>
+        <w:tblBorders>
+          <w:top w:val="none" w:sz="0" w:space="0" w:color="auto"/>
+          <w:left w:val="none" w:sz="0" w:space="0" w:color="auto"/>
+          <w:bottom w:val="none" w:sz="0" w:space="0" w:color="auto"/>
+          <w:right w:val="none" w:sz="0" w:space="0" w:color="auto"/>
+          <w:insideH w:val="none" w:sz="0" w:space="0" w:color="auto"/>
+          <w:insideV w:val="none" w:sz="0" w:space="0" w:color="auto"/>
+        </w:tblBorders>
+        <w:tblLook w:val="04A0" w:firstRow="1" w:lastRow="0" w:firstColumn="1" w:lastColumn="0" w:noHBand="0" w:noVBand="1"/>
+      </w:tblPr>
+      <w:tblGrid>
+        <w:gridCol w:w="1890"/>
+        <w:gridCol w:w="6835"/>
+      </w:tblGrid>
+      <w:tr>
+        <w:tc>
+          <w:tcPr>
+            <w:tcW w:w="1890" w:type="dxa"/>
+          </w:tcPr>
+          <w:p>
+            <w:pPr>
+              <w:spacing w:after="120"/>
+              <w:rPr>
+                <w:b/>
+                <w:sz w:val="24"/>
+                <w:szCs w:val="24"/>
+              </w:rPr>
+            </w:pPr>
+            <w:r>
+              <w:rPr>
+                <w:b/>
+                <w:sz w:val="24"/>
+                <w:szCs w:val="24"/>
+              </w:rPr>
+              <w:t>Description:</w:t>
+            </w:r>
+          </w:p>
+        </w:tc>
+        <w:tc>
+          <w:tcPr>
+            <w:tcW w:w="6835" w:type="dxa"/>
+          </w:tcPr>
+          <w:p>
+            <w:pPr>
+              <w:spacing w:after="120"/>
+              <w:rPr>
+                <w:sz w:val="24"/>
+                <w:szCs w:val="24"/>
+              </w:rPr>
+            </w:pPr>
+            <w:r>
+              <w:rPr>
+                <w:sz w:val="24"/>
+                <w:szCs w:val="24"/>
+              </w:rPr>
+              <w:t>Runs through the board level testing routine for the LEDs.</w:t>
+            </w:r>
+          </w:p>
+        </w:tc>
+      </w:tr>
+      <w:tr>
+        <w:tc>
+          <w:tcPr>
+            <w:tcW w:w="1890" w:type="dxa"/>
+          </w:tcPr>
+          <w:p>
+            <w:pPr>
+              <w:spacing w:after="120"/>
+              <w:rPr>
+                <w:b/>
+                <w:sz w:val="24"/>
+                <w:szCs w:val="24"/>
+              </w:rPr>
+            </w:pPr>
+            <w:r>
+              <w:rPr>
+                <w:b/>
+                <w:sz w:val="24"/>
+                <w:szCs w:val="24"/>
+              </w:rPr>
+              <w:t>Parameters:</w:t>
+            </w:r>
+          </w:p>
+        </w:tc>
+        <w:tc>
+          <w:tcPr>
+            <w:tcW w:w="6835" w:type="dxa"/>
+          </w:tcPr>
+          <w:p>
+            <w:pPr>
+              <w:spacing w:after="120"/>
+              <w:rPr>
+                <w:sz w:val="24"/>
+                <w:szCs w:val="24"/>
+              </w:rPr>
+            </w:pPr>
+            <w:r>
+              <w:rPr>
+                <w:sz w:val="24"/>
+                <w:szCs w:val="24"/>
+              </w:rPr>
+              <w:t>uint8:</w:t>
+            </w:r>
+            <w:r>
+              <w:rPr>
+                <w:sz w:val="24"/>
+                <w:szCs w:val="24"/>
+              </w:rPr>
+              <w:t xml:space="preserve"> The number of times to iterate thro</w:t>
+            </w:r>
+            <w:r>
+              <w:rPr>
+                <w:sz w:val="24"/>
+                <w:szCs w:val="24"/>
+              </w:rPr>
+              <w:t>ugh the test. 0 means infinite</w:t>
+            </w:r>
+            <w:r>
+              <w:rPr>
+                <w:sz w:val="24"/>
+                <w:szCs w:val="24"/>
+              </w:rPr>
+              <w:t xml:space="preserve">. </w:t>
+            </w:r>
+          </w:p>
+        </w:tc>
+      </w:tr>
+      <w:tr>
+        <w:tc>
+          <w:tcPr>
+            <w:tcW w:w="1890" w:type="dxa"/>
+          </w:tcPr>
+          <w:p>
+            <w:pPr>
+              <w:spacing w:after="120"/>
+              <w:rPr>
+                <w:b/>
+                <w:sz w:val="24"/>
+                <w:szCs w:val="24"/>
+              </w:rPr>
+            </w:pPr>
+            <w:r>
+              <w:rPr>
+                <w:b/>
+                <w:sz w:val="24"/>
+                <w:szCs w:val="24"/>
+              </w:rPr>
+              <w:lastRenderedPageBreak/>
               <w:t>Expected Outcome:</w:t>
             </w:r>
           </w:p>
@@ -3111,7 +4440,6 @@
         <w:pStyle w:val="Heading1"/>
       </w:pPr>
       <w:r>
-        <w:lastRenderedPageBreak/>
         <w:t>Component Macros</w:t>
       </w:r>
     </w:p>
@@ -3238,7 +4566,7 @@
                 <w:sz w:val="24"/>
                 <w:szCs w:val="24"/>
               </w:rPr>
-              <w:t xml:space="preserve">Value that corresponds to a particular LED being on when passed into a specific color, e.g. </w:t>
+              <w:t xml:space="preserve">Turns on an LED when passed to </w:t>
             </w:r>
             <w:proofErr w:type="spellStart"/>
             <w:r>
@@ -3246,7 +4574,15 @@
                 <w:sz w:val="24"/>
                 <w:szCs w:val="24"/>
               </w:rPr>
-              <w:t>LEDS_R_Write</w:t>
+              <w:t>LEDS_X_</w:t>
+            </w:r>
+            <w:proofErr w:type="gramStart"/>
+            <w:r>
+              <w:rPr>
+                <w:sz w:val="24"/>
+                <w:szCs w:val="24"/>
+              </w:rPr>
+              <w:t>Write</w:t>
             </w:r>
             <w:proofErr w:type="spellEnd"/>
             <w:r>
@@ -3254,7 +4590,15 @@
                 <w:sz w:val="24"/>
                 <w:szCs w:val="24"/>
               </w:rPr>
-              <w:t>().</w:t>
+              <w:t>(</w:t>
+            </w:r>
+            <w:proofErr w:type="gramEnd"/>
+            <w:r>
+              <w:rPr>
+                <w:sz w:val="24"/>
+                <w:szCs w:val="24"/>
+              </w:rPr>
+              <w:t>). Equates to true.</w:t>
             </w:r>
           </w:p>
         </w:tc>
@@ -3298,7 +4642,21 @@
                 <w:sz w:val="24"/>
                 <w:szCs w:val="24"/>
               </w:rPr>
-              <w:t xml:space="preserve">Value that corresponds to a particular LED being off when passed into a specific color, e.g. </w:t>
+              <w:t>Turns o</w:t>
+            </w:r>
+            <w:r>
+              <w:rPr>
+                <w:sz w:val="24"/>
+                <w:szCs w:val="24"/>
+              </w:rPr>
+              <w:t>ff</w:t>
+            </w:r>
+            <w:r>
+              <w:rPr>
+                <w:sz w:val="24"/>
+                <w:szCs w:val="24"/>
+              </w:rPr>
+              <w:t xml:space="preserve"> an LED when passed to </w:t>
             </w:r>
             <w:proofErr w:type="spellStart"/>
             <w:r>
@@ -3306,7 +4664,15 @@
                 <w:sz w:val="24"/>
                 <w:szCs w:val="24"/>
               </w:rPr>
-              <w:t>LEDS_R_Write</w:t>
+              <w:t>LEDS_X_</w:t>
+            </w:r>
+            <w:proofErr w:type="gramStart"/>
+            <w:r>
+              <w:rPr>
+                <w:sz w:val="24"/>
+                <w:szCs w:val="24"/>
+              </w:rPr>
+              <w:t>Write</w:t>
             </w:r>
             <w:proofErr w:type="spellEnd"/>
             <w:r>
@@ -3314,7 +4680,29 @@
                 <w:sz w:val="24"/>
                 <w:szCs w:val="24"/>
               </w:rPr>
-              <w:t>().</w:t>
+              <w:t>(</w:t>
+            </w:r>
+            <w:proofErr w:type="gramEnd"/>
+            <w:r>
+              <w:rPr>
+                <w:sz w:val="24"/>
+                <w:szCs w:val="24"/>
+              </w:rPr>
+              <w:t xml:space="preserve">). Equates to </w:t>
+            </w:r>
+            <w:r>
+              <w:rPr>
+                <w:sz w:val="24"/>
+                <w:szCs w:val="24"/>
+              </w:rPr>
+              <w:t>false</w:t>
+            </w:r>
+            <w:r>
+              <w:rPr>
+                <w:sz w:val="24"/>
+                <w:szCs w:val="24"/>
+              </w:rPr>
+              <w:t>.</w:t>
             </w:r>
           </w:p>
         </w:tc>
@@ -3672,6 +5060,7 @@
                 <w:sz w:val="24"/>
                 <w:szCs w:val="24"/>
               </w:rPr>
+              <w:lastRenderedPageBreak/>
               <w:t>LEDS_</w:t>
             </w:r>
             <w:r>
@@ -3858,35 +5247,20 @@
     </w:tbl>
     <w:p>
       <w:pPr>
+        <w:pStyle w:val="Heading1"/>
         <w:rPr>
-          <w:sz w:val="24"/>
-          <w:szCs w:val="24"/>
+          <w:rFonts w:asciiTheme="minorHAnsi" w:hAnsiTheme="minorHAnsi"/>
+          <w:b w:val="0"/>
+          <w:sz w:val="22"/>
+          <w:szCs w:val="22"/>
         </w:rPr>
       </w:pPr>
     </w:p>
     <w:p>
       <w:pPr>
-        <w:rPr>
-          <w:sz w:val="24"/>
-          <w:szCs w:val="24"/>
-        </w:rPr>
-      </w:pPr>
-    </w:p>
-    <w:p>
-      <w:pPr>
-        <w:rPr>
-          <w:sz w:val="24"/>
-          <w:szCs w:val="24"/>
-        </w:rPr>
-      </w:pPr>
-    </w:p>
-    <w:p/>
-    <w:p>
-      <w:pPr>
         <w:pStyle w:val="Heading1"/>
       </w:pPr>
       <w:r>
-        <w:lastRenderedPageBreak/>
         <w:t>Change Log</w:t>
       </w:r>
     </w:p>
@@ -4073,6 +5447,90 @@
                 <w:sz w:val="24"/>
                 <w:szCs w:val="24"/>
               </w:rPr>
+              <w:t>r3</w:t>
+            </w:r>
+          </w:p>
+        </w:tc>
+        <w:tc>
+          <w:tcPr>
+            <w:tcW w:w="3476" w:type="dxa"/>
+          </w:tcPr>
+          <w:p>
+            <w:pPr>
+              <w:spacing w:after="120"/>
+              <w:rPr>
+                <w:sz w:val="24"/>
+                <w:szCs w:val="24"/>
+              </w:rPr>
+            </w:pPr>
+            <w:r>
+              <w:rPr>
+                <w:sz w:val="24"/>
+                <w:szCs w:val="24"/>
+              </w:rPr>
+              <w:t>Added individual read, write and toggle functions</w:t>
+            </w:r>
+          </w:p>
+        </w:tc>
+        <w:tc>
+          <w:tcPr>
+            <w:tcW w:w="3775" w:type="dxa"/>
+          </w:tcPr>
+          <w:p>
+            <w:pPr>
+              <w:spacing w:after="120"/>
+              <w:rPr>
+                <w:sz w:val="24"/>
+                <w:szCs w:val="24"/>
+              </w:rPr>
+            </w:pPr>
+            <w:r>
+              <w:rPr>
+                <w:sz w:val="24"/>
+                <w:szCs w:val="24"/>
+              </w:rPr>
+              <w:t>Expand functionality.</w:t>
+            </w:r>
+          </w:p>
+        </w:tc>
+      </w:tr>
+      <w:tr>
+        <w:tc>
+          <w:tcPr>
+            <w:tcW w:w="1004" w:type="dxa"/>
+            <w:vMerge/>
+            <w:vAlign w:val="center"/>
+          </w:tcPr>
+          <w:p>
+            <w:pPr>
+              <w:spacing w:after="120"/>
+              <w:jc w:val="center"/>
+              <w:rPr>
+                <w:sz w:val="24"/>
+                <w:szCs w:val="24"/>
+              </w:rPr>
+            </w:pPr>
+          </w:p>
+        </w:tc>
+        <w:tc>
+          <w:tcPr>
+            <w:tcW w:w="1095" w:type="dxa"/>
+            <w:vAlign w:val="center"/>
+          </w:tcPr>
+          <w:p>
+            <w:pPr>
+              <w:spacing w:after="120"/>
+              <w:jc w:val="center"/>
+              <w:rPr>
+                <w:sz w:val="24"/>
+                <w:szCs w:val="24"/>
+              </w:rPr>
+            </w:pPr>
+            <w:r>
+              <w:rPr>
+                <w:sz w:val="24"/>
+                <w:szCs w:val="24"/>
+              </w:rPr>
               <w:t>r2</w:t>
             </w:r>
           </w:p>
@@ -4290,8 +5748,6 @@
           <w:szCs w:val="24"/>
         </w:rPr>
       </w:pPr>
-      <w:bookmarkStart w:id="8" w:name="_GoBack"/>
-      <w:bookmarkEnd w:id="8"/>
     </w:p>
     <w:sectPr>
       <w:type w:val="continuous"/>
@@ -4453,7 +5909,7 @@
                       <w:bCs/>
                       <w:noProof/>
                     </w:rPr>
-                    <w:t>7</w:t>
+                    <w:t>8</w:t>
                   </w:r>
                   <w:r>
                     <w:rPr>
@@ -4498,7 +5954,7 @@
                       <w:bCs/>
                       <w:noProof/>
                     </w:rPr>
-                    <w:t>7</w:t>
+                    <w:t>8</w:t>
                   </w:r>
                   <w:r>
                     <w:rPr>
@@ -6298,7 +7754,6 @@
   <w:style w:type="character" w:default="1" w:styleId="DefaultParagraphFont">
     <w:name w:val="Default Paragraph Font"/>
     <w:uiPriority w:val="1"/>
-    <w:semiHidden/>
     <w:unhideWhenUsed/>
   </w:style>
   <w:style w:type="table" w:default="1" w:styleId="TableNormal">
@@ -7370,15 +8825,6 @@
 </file>
 
 <file path=customXml/item1.xml><?xml version="1.0" encoding="utf-8"?>
-<?mso-contentType ?>
-<FormTemplates xmlns="http://schemas.microsoft.com/sharepoint/v3/contenttype/forms">
-  <Display>DocumentLibraryForm</Display>
-  <Edit>AssetEditForm</Edit>
-  <New>DocumentLibraryForm</New>
-</FormTemplates>
-</file>
-
-<file path=customXml/item2.xml><?xml version="1.0" encoding="utf-8"?>
 <ct:contentTypeSchema xmlns:ct="http://schemas.microsoft.com/office/2006/metadata/contentType" xmlns:ma="http://schemas.microsoft.com/office/2006/metadata/properties/metaAttributes" ct:_="" ma:_="" ma:contentTypeName="TemplateFile" ma:contentTypeID="0x0101006EDDDB5EE6D98C44930B742096920B300400F5B6D36B3EF94B4E9A635CDF2A18F5B8" ma:contentTypeVersion="72" ma:contentTypeDescription="Create a new document." ma:contentTypeScope="" ma:versionID="a23e56308344d904b51738559c3d67c9">
   <xsd:schema xmlns:xsd="http://www.w3.org/2001/XMLSchema" xmlns:xs="http://www.w3.org/2001/XMLSchema" xmlns:p="http://schemas.microsoft.com/office/2006/metadata/properties" xmlns:ns2="4873beb7-5857-4685-be1f-d57550cc96cc" targetNamespace="http://schemas.microsoft.com/office/2006/metadata/properties" ma:root="true" ma:fieldsID="cd0908cc4600e77bf5da051303e00c8d" ns2:_="">
     <xsd:import namespace="4873beb7-5857-4685-be1f-d57550cc96cc"/>
@@ -8416,6 +9862,15 @@
     <xs:element name="TermId" type="xs:string"/>
   </xs:schema>
 </ct:contentTypeSchema>
+</file>
+
+<file path=customXml/item2.xml><?xml version="1.0" encoding="utf-8"?>
+<?mso-contentType ?>
+<FormTemplates xmlns="http://schemas.microsoft.com/sharepoint/v3/contenttype/forms">
+  <Display>DocumentLibraryForm</Display>
+  <Edit>AssetEditForm</Edit>
+  <New>DocumentLibraryForm</New>
+</FormTemplates>
 </file>
 
 <file path=customXml/item3.xml><?xml version="1.0" encoding="utf-8"?>
@@ -8598,14 +10053,6 @@
 </file>
 
 <file path=customXml/itemProps1.xml><?xml version="1.0" encoding="utf-8"?>
-<ds:datastoreItem xmlns:ds="http://schemas.openxmlformats.org/officeDocument/2006/customXml" ds:itemID="{FF740C13-C6A2-43D3-86C5-4CBB969C2CB1}">
-  <ds:schemaRefs>
-    <ds:schemaRef ds:uri="http://schemas.microsoft.com/sharepoint/v3/contenttype/forms"/>
-  </ds:schemaRefs>
-</ds:datastoreItem>
-</file>
-
-<file path=customXml/itemProps2.xml><?xml version="1.0" encoding="utf-8"?>
 <ds:datastoreItem xmlns:ds="http://schemas.openxmlformats.org/officeDocument/2006/customXml" ds:itemID="{88FF2527-3592-4DBF-9FD9-FEA06E5BF9A7}">
   <ds:schemaRefs>
     <ds:schemaRef ds:uri="http://schemas.microsoft.com/office/2006/metadata/contentType"/>
@@ -8623,6 +10070,14 @@
 </ds:datastoreItem>
 </file>
 
+<file path=customXml/itemProps2.xml><?xml version="1.0" encoding="utf-8"?>
+<ds:datastoreItem xmlns:ds="http://schemas.openxmlformats.org/officeDocument/2006/customXml" ds:itemID="{FF740C13-C6A2-43D3-86C5-4CBB969C2CB1}">
+  <ds:schemaRefs>
+    <ds:schemaRef ds:uri="http://schemas.microsoft.com/sharepoint/v3/contenttype/forms"/>
+  </ds:schemaRefs>
+</ds:datastoreItem>
+</file>
+
 <file path=customXml/itemProps3.xml><?xml version="1.0" encoding="utf-8"?>
 <ds:datastoreItem xmlns:ds="http://schemas.openxmlformats.org/officeDocument/2006/customXml" ds:itemID="{83AE4ADC-D632-40A7-A0C1-0481BB069C4F}">
   <ds:schemaRefs>
@@ -8634,7 +10089,7 @@
 </file>
 
 <file path=customXml/itemProps4.xml><?xml version="1.0" encoding="utf-8"?>
-<ds:datastoreItem xmlns:ds="http://schemas.openxmlformats.org/officeDocument/2006/customXml" ds:itemID="{B6B442C7-C7E1-4ECF-B02A-2854A4C7995B}">
+<ds:datastoreItem xmlns:ds="http://schemas.openxmlformats.org/officeDocument/2006/customXml" ds:itemID="{F43F29AF-2273-4E3E-8EC2-00615F13121D}">
   <ds:schemaRefs>
     <ds:schemaRef ds:uri="http://schemas.openxmlformats.org/officeDocument/2006/bibliography"/>
   </ds:schemaRefs>

</xml_diff>